<commit_message>
:books: docs: Atualizado modelo de documentação
</commit_message>
<xml_diff>
--- a/Documents/SprintDocumentationModel/Sprint Documentation modelo.docx
+++ b/Documents/SprintDocumentationModel/Sprint Documentation modelo.docx
@@ -1,6 +1,6 @@
 
 <file path=word/document.xml><?xml version="1.0" encoding="utf-8"?>
-<w:document xmlns:wpc="http://schemas.microsoft.com/office/word/2010/wordprocessingCanvas" xmlns:cx="http://schemas.microsoft.com/office/drawing/2014/chartex" xmlns:cx1="http://schemas.microsoft.com/office/drawing/2015/9/8/chartex" xmlns:cx2="http://schemas.microsoft.com/office/drawing/2015/10/21/chartex" xmlns:cx3="http://schemas.microsoft.com/office/drawing/2016/5/9/chartex" xmlns:cx4="http://schemas.microsoft.com/office/drawing/2016/5/10/chartex" xmlns:cx5="http://schemas.microsoft.com/office/drawing/2016/5/11/chartex" xmlns:cx6="http://schemas.microsoft.com/office/drawing/2016/5/12/chartex" xmlns:cx7="http://schemas.microsoft.com/office/drawing/2016/5/13/chartex" xmlns:cx8="http://schemas.microsoft.com/office/drawing/2016/5/14/chartex" xmlns:mc="http://schemas.openxmlformats.org/markup-compatibility/2006" xmlns:aink="http://schemas.microsoft.com/office/drawing/2016/ink" xmlns:am3d="http://schemas.microsoft.com/office/drawing/2017/model3d" xmlns:o="urn:schemas-microsoft-com:office:office" xmlns:oel="http://schemas.microsoft.com/office/2019/extlst" xmlns:r="http://schemas.openxmlformats.org/officeDocument/2006/relationships" xmlns:m="http://schemas.openxmlformats.org/officeDocument/2006/math" xmlns:v="urn:schemas-microsoft-com:vml" xmlns:wp14="http://schemas.microsoft.com/office/word/2010/wordprocessingDrawing" xmlns:wp="http://schemas.openxmlformats.org/drawingml/2006/wordprocessingDrawing" xmlns:w10="urn:schemas-microsoft-com:office:word" xmlns:w="http://schemas.openxmlformats.org/wordprocessingml/2006/main" xmlns:w14="http://schemas.microsoft.com/office/word/2010/wordml" xmlns:w15="http://schemas.microsoft.com/office/word/2012/wordml" xmlns:w16cex="http://schemas.microsoft.com/office/word/2018/wordml/cex" xmlns:w16cid="http://schemas.microsoft.com/office/word/2016/wordml/cid" xmlns:w16="http://schemas.microsoft.com/office/word/2018/wordml" xmlns:w16du="http://schemas.microsoft.com/office/word/2023/wordml/word16du" xmlns:w16sdtdh="http://schemas.microsoft.com/office/word/2020/wordml/sdtdatahash" xmlns:w16se="http://schemas.microsoft.com/office/word/2015/wordml/symex" xmlns:wpg="http://schemas.microsoft.com/office/word/2010/wordprocessingGroup" xmlns:wpi="http://schemas.microsoft.com/office/word/2010/wordprocessingInk" xmlns:wne="http://schemas.microsoft.com/office/word/2006/wordml" xmlns:wps="http://schemas.microsoft.com/office/word/2010/wordprocessingShape" mc:Ignorable="w14 w15 w16se w16cid w16 w16cex w16sdtdh w16du wp14">
+<w:document xmlns:wpc="http://schemas.microsoft.com/office/word/2010/wordprocessingCanvas" xmlns:cx="http://schemas.microsoft.com/office/drawing/2014/chartex" xmlns:cx1="http://schemas.microsoft.com/office/drawing/2015/9/8/chartex" xmlns:cx2="http://schemas.microsoft.com/office/drawing/2015/10/21/chartex" xmlns:cx3="http://schemas.microsoft.com/office/drawing/2016/5/9/chartex" xmlns:cx4="http://schemas.microsoft.com/office/drawing/2016/5/10/chartex" xmlns:cx5="http://schemas.microsoft.com/office/drawing/2016/5/11/chartex" xmlns:cx6="http://schemas.microsoft.com/office/drawing/2016/5/12/chartex" xmlns:cx7="http://schemas.microsoft.com/office/drawing/2016/5/13/chartex" xmlns:cx8="http://schemas.microsoft.com/office/drawing/2016/5/14/chartex" xmlns:mc="http://schemas.openxmlformats.org/markup-compatibility/2006" xmlns:aink="http://schemas.microsoft.com/office/drawing/2016/ink" xmlns:am3d="http://schemas.microsoft.com/office/drawing/2017/model3d" xmlns:o="urn:schemas-microsoft-com:office:office" xmlns:r="http://schemas.openxmlformats.org/officeDocument/2006/relationships" xmlns:m="http://schemas.openxmlformats.org/officeDocument/2006/math" xmlns:v="urn:schemas-microsoft-com:vml" xmlns:wp14="http://schemas.microsoft.com/office/word/2010/wordprocessingDrawing" xmlns:wp="http://schemas.openxmlformats.org/drawingml/2006/wordprocessingDrawing" xmlns:w10="urn:schemas-microsoft-com:office:word" xmlns:w="http://schemas.openxmlformats.org/wordprocessingml/2006/main" xmlns:w14="http://schemas.microsoft.com/office/word/2010/wordml" xmlns:w15="http://schemas.microsoft.com/office/word/2012/wordml" xmlns:w16cid="http://schemas.microsoft.com/office/word/2016/wordml/cid" xmlns:w16se="http://schemas.microsoft.com/office/word/2015/wordml/symex" xmlns:wpg="http://schemas.microsoft.com/office/word/2010/wordprocessingGroup" xmlns:wpi="http://schemas.microsoft.com/office/word/2010/wordprocessingInk" xmlns:wne="http://schemas.microsoft.com/office/word/2006/wordml" xmlns:wps="http://schemas.microsoft.com/office/word/2010/wordprocessingShape" mc:Ignorable="w14 w15 w16se w16cid wp14">
   <w:body>
     <w:p>
       <w:pPr>
@@ -31,7 +31,7 @@
                     </pic:cNvPicPr>
                   </pic:nvPicPr>
                   <pic:blipFill>
-                    <a:blip r:embed="rId6" cstate="print">
+                    <a:blip r:embed="rId10" cstate="print">
                       <a:extLst>
                         <a:ext uri="{28A0092B-C50C-407E-A947-70E740481C1C}">
                           <a14:useLocalDpi xmlns:a14="http://schemas.microsoft.com/office/drawing/2010/main" val="0"/>
@@ -70,19 +70,14 @@
         <w:tblLook w:val="04A0" w:firstRow="1" w:lastRow="0" w:firstColumn="1" w:lastColumn="0" w:noHBand="0" w:noVBand="1"/>
       </w:tblPr>
       <w:tblGrid>
-        <w:gridCol w:w="2831"/>
-        <w:gridCol w:w="2831"/>
-        <w:gridCol w:w="4521"/>
-        <w:gridCol w:w="18"/>
+        <w:gridCol w:w="2754"/>
+        <w:gridCol w:w="2754"/>
+        <w:gridCol w:w="4693"/>
       </w:tblGrid>
       <w:tr>
-        <w:trPr>
-          <w:gridAfter w:val="1"/>
-          <w:wAfter w:w="18" w:type="dxa"/>
-        </w:trPr>
-        <w:tc>
-          <w:tcPr>
-            <w:tcW w:w="10183" w:type="dxa"/>
+        <w:tc>
+          <w:tcPr>
+            <w:tcW w:w="10201" w:type="dxa"/>
             <w:gridSpan w:val="3"/>
             <w:shd w:val="clear" w:color="auto" w:fill="000000" w:themeFill="text1"/>
           </w:tcPr>
@@ -104,37 +99,27 @@
                 <w:sz w:val="28"/>
                 <w:szCs w:val="28"/>
               </w:rPr>
-              <w:t xml:space="preserve">Sprint </w:t>
+              <w:t>Sprint Documentation</w:t>
             </w:r>
-            <w:proofErr w:type="spellStart"/>
-            <w:r>
-              <w:rPr>
-                <w:b/>
-                <w:bCs/>
-                <w:color w:val="FFFFFF" w:themeColor="background1"/>
-                <w:sz w:val="28"/>
-                <w:szCs w:val="28"/>
-              </w:rPr>
-              <w:t>Documentation</w:t>
-            </w:r>
-            <w:proofErr w:type="spellEnd"/>
           </w:p>
         </w:tc>
       </w:tr>
       <w:tr>
         <w:tc>
           <w:tcPr>
-            <w:tcW w:w="2831" w:type="dxa"/>
+            <w:tcW w:w="2754" w:type="dxa"/>
           </w:tcPr>
           <w:p>
             <w:pPr>
               <w:rPr>
+                <w:rFonts w:ascii="Aptos" w:eastAsia="Aptos" w:hAnsi="Aptos" w:cs="Aptos"/>
                 <w:b/>
                 <w:bCs/>
               </w:rPr>
             </w:pPr>
             <w:r>
               <w:rPr>
+                <w:rFonts w:ascii="Aptos" w:eastAsia="Aptos" w:hAnsi="Aptos" w:cs="Aptos"/>
                 <w:b/>
                 <w:bCs/>
               </w:rPr>
@@ -144,7 +129,7 @@
         </w:tc>
         <w:tc>
           <w:tcPr>
-            <w:tcW w:w="2831" w:type="dxa"/>
+            <w:tcW w:w="2754" w:type="dxa"/>
           </w:tcPr>
           <w:p>
             <w:pPr>
@@ -160,12 +145,18 @@
               </w:rPr>
               <w:t>Start Date:</w:t>
             </w:r>
+            <w:r>
+              <w:rPr>
+                <w:b/>
+                <w:bCs/>
+              </w:rPr>
+              <w:t xml:space="preserve"> </w:t>
+            </w:r>
           </w:p>
         </w:tc>
         <w:tc>
           <w:tcPr>
-            <w:tcW w:w="4539" w:type="dxa"/>
-            <w:gridSpan w:val="2"/>
+            <w:tcW w:w="4693" w:type="dxa"/>
           </w:tcPr>
           <w:p>
             <w:pPr>
@@ -181,14 +172,128 @@
               </w:rPr>
               <w:t>Final Date:</w:t>
             </w:r>
+            <w:r>
+              <w:rPr>
+                <w:b/>
+                <w:bCs/>
+              </w:rPr>
+              <w:t xml:space="preserve"> </w:t>
+            </w:r>
           </w:p>
         </w:tc>
       </w:tr>
       <w:tr>
         <w:tc>
           <w:tcPr>
+            <w:tcW w:w="2754" w:type="dxa"/>
+          </w:tcPr>
+          <w:p>
+            <w:pPr>
+              <w:rPr>
+                <w:b/>
+                <w:bCs/>
+              </w:rPr>
+            </w:pPr>
+            <w:r>
+              <w:rPr>
+                <w:b/>
+                <w:bCs/>
+              </w:rPr>
+              <w:t>Proje</w:t>
+            </w:r>
+            <w:r>
+              <w:rPr>
+                <w:b/>
+                <w:bCs/>
+              </w:rPr>
+              <w:t>c</w:t>
+            </w:r>
+            <w:r>
+              <w:rPr>
+                <w:b/>
+                <w:bCs/>
+              </w:rPr>
+              <w:t>t Name:</w:t>
+            </w:r>
+            <w:r>
+              <w:rPr>
+                <w:b/>
+                <w:bCs/>
+              </w:rPr>
+              <w:t xml:space="preserve"> </w:t>
+            </w:r>
+          </w:p>
+        </w:tc>
+        <w:tc>
+          <w:tcPr>
+            <w:tcW w:w="7447" w:type="dxa"/>
+            <w:gridSpan w:val="2"/>
+          </w:tcPr>
+          <w:p>
+            <w:pPr>
+              <w:rPr>
+                <w:b/>
+                <w:bCs/>
+              </w:rPr>
+            </w:pPr>
+          </w:p>
+        </w:tc>
+      </w:tr>
+      <w:tr>
+        <w:tc>
+          <w:tcPr>
+            <w:tcW w:w="2754" w:type="dxa"/>
+          </w:tcPr>
+          <w:p>
+            <w:pPr>
+              <w:rPr>
+                <w:b/>
+                <w:bCs/>
+              </w:rPr>
+            </w:pPr>
+            <w:r>
+              <w:rPr>
+                <w:b/>
+                <w:bCs/>
+              </w:rPr>
+              <w:t xml:space="preserve">Ano: </w:t>
+            </w:r>
+            <w:r>
+              <w:rPr>
+                <w:b/>
+                <w:bCs/>
+              </w:rPr>
+              <w:t>5°</w:t>
+            </w:r>
+          </w:p>
+        </w:tc>
+        <w:tc>
+          <w:tcPr>
+            <w:tcW w:w="7447" w:type="dxa"/>
+            <w:gridSpan w:val="2"/>
+          </w:tcPr>
+          <w:p>
+            <w:pPr>
+              <w:rPr>
+                <w:b/>
+                <w:bCs/>
+              </w:rPr>
+            </w:pPr>
+            <w:r>
+              <w:rPr>
+                <w:b/>
+                <w:bCs/>
+              </w:rPr>
+              <w:t>Análise e Desenvolvimento de Sistemas - AMS</w:t>
+            </w:r>
+          </w:p>
+        </w:tc>
+      </w:tr>
+      <w:tr>
+        <w:tc>
+          <w:tcPr>
             <w:tcW w:w="10201" w:type="dxa"/>
-            <w:gridSpan w:val="4"/>
+            <w:gridSpan w:val="3"/>
             <w:shd w:val="clear" w:color="auto" w:fill="000000" w:themeFill="text1"/>
           </w:tcPr>
           <w:p>
@@ -205,18 +310,8 @@
                 <w:bCs/>
                 <w:color w:val="FFFFFF" w:themeColor="background1"/>
               </w:rPr>
-              <w:t xml:space="preserve">Team </w:t>
+              <w:t>Team Members</w:t>
             </w:r>
-            <w:proofErr w:type="spellStart"/>
-            <w:r>
-              <w:rPr>
-                <w:b/>
-                <w:bCs/>
-                <w:color w:val="FFFFFF" w:themeColor="background1"/>
-              </w:rPr>
-              <w:t>Members</w:t>
-            </w:r>
-            <w:proofErr w:type="spellEnd"/>
           </w:p>
         </w:tc>
       </w:tr>
@@ -224,7 +319,7 @@
         <w:tc>
           <w:tcPr>
             <w:tcW w:w="10201" w:type="dxa"/>
-            <w:gridSpan w:val="4"/>
+            <w:gridSpan w:val="3"/>
           </w:tcPr>
           <w:p/>
         </w:tc>
@@ -233,7 +328,7 @@
         <w:tc>
           <w:tcPr>
             <w:tcW w:w="10201" w:type="dxa"/>
-            <w:gridSpan w:val="4"/>
+            <w:gridSpan w:val="3"/>
           </w:tcPr>
           <w:p/>
         </w:tc>
@@ -242,7 +337,7 @@
         <w:tc>
           <w:tcPr>
             <w:tcW w:w="10201" w:type="dxa"/>
-            <w:gridSpan w:val="4"/>
+            <w:gridSpan w:val="3"/>
           </w:tcPr>
           <w:p/>
         </w:tc>
@@ -251,7 +346,7 @@
         <w:tc>
           <w:tcPr>
             <w:tcW w:w="10201" w:type="dxa"/>
-            <w:gridSpan w:val="4"/>
+            <w:gridSpan w:val="3"/>
           </w:tcPr>
           <w:p/>
         </w:tc>
@@ -260,7 +355,7 @@
         <w:tc>
           <w:tcPr>
             <w:tcW w:w="10201" w:type="dxa"/>
-            <w:gridSpan w:val="4"/>
+            <w:gridSpan w:val="3"/>
           </w:tcPr>
           <w:p/>
         </w:tc>
@@ -320,11 +415,9 @@
             <w:tcW w:w="6234" w:type="dxa"/>
           </w:tcPr>
           <w:p>
-            <w:proofErr w:type="spellStart"/>
             <w:r>
               <w:t>Description</w:t>
             </w:r>
-            <w:proofErr w:type="spellEnd"/>
           </w:p>
         </w:tc>
         <w:tc>
@@ -365,7 +458,14 @@
           <w:tcPr>
             <w:tcW w:w="1541" w:type="dxa"/>
           </w:tcPr>
-          <w:p/>
+          <w:p>
+            <w:pPr>
+              <w:rPr>
+                <w:b/>
+                <w:bCs/>
+              </w:rPr>
+            </w:pPr>
+          </w:p>
         </w:tc>
         <w:tc>
           <w:tcPr>
@@ -488,17 +588,8 @@
                 <w:b/>
                 <w:bCs/>
               </w:rPr>
-              <w:t xml:space="preserve">Task </w:t>
+              <w:t>Task Description</w:t>
             </w:r>
-            <w:proofErr w:type="spellStart"/>
-            <w:r>
-              <w:rPr>
-                <w:b/>
-                <w:bCs/>
-              </w:rPr>
-              <w:t>Description</w:t>
-            </w:r>
-            <w:proofErr w:type="spellEnd"/>
           </w:p>
         </w:tc>
       </w:tr>
@@ -518,11 +609,9 @@
             <w:tcW w:w="2971" w:type="dxa"/>
           </w:tcPr>
           <w:p>
-            <w:proofErr w:type="spellStart"/>
             <w:r>
               <w:t>Description</w:t>
             </w:r>
-            <w:proofErr w:type="spellEnd"/>
           </w:p>
         </w:tc>
         <w:tc>
@@ -530,19 +619,9 @@
             <w:tcW w:w="1441" w:type="dxa"/>
           </w:tcPr>
           <w:p>
-            <w:proofErr w:type="spellStart"/>
             <w:r>
-              <w:t>Assigned</w:t>
+              <w:t>Assigned To</w:t>
             </w:r>
-            <w:proofErr w:type="spellEnd"/>
-            <w:r>
-              <w:t xml:space="preserve"> </w:t>
-            </w:r>
-            <w:proofErr w:type="spellStart"/>
-            <w:r>
-              <w:t>To</w:t>
-            </w:r>
-            <w:proofErr w:type="spellEnd"/>
           </w:p>
         </w:tc>
         <w:tc>
@@ -560,13 +639,8 @@
             <w:tcW w:w="1842" w:type="dxa"/>
           </w:tcPr>
           <w:p>
-            <w:proofErr w:type="spellStart"/>
             <w:r>
-              <w:t>Estimated</w:t>
-            </w:r>
-            <w:proofErr w:type="spellEnd"/>
-            <w:r>
-              <w:t xml:space="preserve"> Hours</w:t>
+              <w:t>Estimated Hours</w:t>
             </w:r>
           </w:p>
         </w:tc>
@@ -575,13 +649,8 @@
             <w:tcW w:w="1683" w:type="dxa"/>
           </w:tcPr>
           <w:p>
-            <w:proofErr w:type="spellStart"/>
             <w:r>
-              <w:t>Logged</w:t>
-            </w:r>
-            <w:proofErr w:type="spellEnd"/>
-            <w:r>
-              <w:t xml:space="preserve"> Hours</w:t>
+              <w:t>Logged Hours</w:t>
             </w:r>
           </w:p>
         </w:tc>
@@ -697,20 +766,8 @@
                 <w:sz w:val="24"/>
                 <w:szCs w:val="24"/>
               </w:rPr>
-              <w:t xml:space="preserve">Sprint </w:t>
+              <w:t>Sprint Results</w:t>
             </w:r>
-            <w:proofErr w:type="spellStart"/>
-            <w:r>
-              <w:rPr>
-                <w:b/>
-                <w:bCs/>
-                <w:color w:val="FFFFFF" w:themeColor="background1"/>
-                <w:sz w:val="24"/>
-                <w:szCs w:val="24"/>
-              </w:rPr>
-              <w:t>Results</w:t>
-            </w:r>
-            <w:proofErr w:type="spellEnd"/>
           </w:p>
         </w:tc>
       </w:tr>
@@ -742,6 +799,77 @@
       </w:r>
     </w:p>
     <w:p/>
+    <w:p>
+      <w:pPr>
+        <w:shd w:val="clear" w:color="auto" w:fill="000000" w:themeFill="text1"/>
+        <w:jc w:val="center"/>
+      </w:pPr>
+      <w:r>
+        <w:rPr>
+          <w:b/>
+          <w:bCs/>
+          <w:color w:val="FFFFFF" w:themeColor="background1"/>
+          <w:sz w:val="24"/>
+          <w:szCs w:val="24"/>
+        </w:rPr>
+        <w:t>Assinaturas</w:t>
+      </w:r>
+    </w:p>
+    <w:p>
+      <w:pPr>
+        <w:spacing w:before="240" w:after="240"/>
+        <w:jc w:val="center"/>
+      </w:pPr>
+    </w:p>
+    <w:p>
+      <w:pPr>
+        <w:spacing w:before="240" w:after="240"/>
+        <w:jc w:val="center"/>
+      </w:pPr>
+      <w:r>
+        <w:rPr>
+          <w:rFonts w:ascii="Aptos" w:eastAsia="Aptos" w:hAnsi="Aptos" w:cs="Aptos"/>
+          <w:sz w:val="24"/>
+          <w:szCs w:val="24"/>
+        </w:rPr>
+        <w:t xml:space="preserve"> </w:t>
+      </w:r>
+    </w:p>
+    <w:p>
+      <w:pPr>
+        <w:spacing w:before="240" w:after="240"/>
+        <w:jc w:val="center"/>
+      </w:pPr>
+      <w:r>
+        <w:rPr>
+          <w:rFonts w:ascii="Aptos" w:eastAsia="Aptos" w:hAnsi="Aptos" w:cs="Aptos"/>
+          <w:sz w:val="24"/>
+          <w:szCs w:val="24"/>
+        </w:rPr>
+        <w:t xml:space="preserve"> </w:t>
+      </w:r>
+      <w:bookmarkStart w:id="0" w:name="_GoBack"/>
+      <w:bookmarkEnd w:id="0"/>
+    </w:p>
+    <w:p>
+      <w:pPr>
+        <w:spacing w:before="240" w:after="240"/>
+        <w:jc w:val="center"/>
+        <w:rPr>
+          <w:rFonts w:ascii="Aptos" w:eastAsia="Aptos" w:hAnsi="Aptos" w:cs="Aptos"/>
+          <w:sz w:val="24"/>
+          <w:szCs w:val="24"/>
+        </w:rPr>
+      </w:pPr>
+      <w:r>
+        <w:rPr>
+          <w:rFonts w:ascii="Aptos" w:eastAsia="Aptos" w:hAnsi="Aptos" w:cs="Aptos"/>
+          <w:sz w:val="24"/>
+          <w:szCs w:val="24"/>
+        </w:rPr>
+        <w:t>Orientador: Jefferson Antonio Ribeiro Passerini</w:t>
+      </w:r>
+    </w:p>
     <w:sectPr>
       <w:pgSz w:w="11906" w:h="16838"/>
       <w:pgMar w:top="720" w:right="720" w:bottom="720" w:left="993" w:header="708" w:footer="708" w:gutter="0"/>
@@ -753,7 +881,7 @@
 </file>
 
 <file path=word/endnotes.xml><?xml version="1.0" encoding="utf-8"?>
-<w:endnotes xmlns:wpc="http://schemas.microsoft.com/office/word/2010/wordprocessingCanvas" xmlns:cx="http://schemas.microsoft.com/office/drawing/2014/chartex" xmlns:cx1="http://schemas.microsoft.com/office/drawing/2015/9/8/chartex" xmlns:cx2="http://schemas.microsoft.com/office/drawing/2015/10/21/chartex" xmlns:cx3="http://schemas.microsoft.com/office/drawing/2016/5/9/chartex" xmlns:cx4="http://schemas.microsoft.com/office/drawing/2016/5/10/chartex" xmlns:cx5="http://schemas.microsoft.com/office/drawing/2016/5/11/chartex" xmlns:cx6="http://schemas.microsoft.com/office/drawing/2016/5/12/chartex" xmlns:cx7="http://schemas.microsoft.com/office/drawing/2016/5/13/chartex" xmlns:cx8="http://schemas.microsoft.com/office/drawing/2016/5/14/chartex" xmlns:mc="http://schemas.openxmlformats.org/markup-compatibility/2006" xmlns:aink="http://schemas.microsoft.com/office/drawing/2016/ink" xmlns:am3d="http://schemas.microsoft.com/office/drawing/2017/model3d" xmlns:o="urn:schemas-microsoft-com:office:office" xmlns:oel="http://schemas.microsoft.com/office/2019/extlst" xmlns:r="http://schemas.openxmlformats.org/officeDocument/2006/relationships" xmlns:m="http://schemas.openxmlformats.org/officeDocument/2006/math" xmlns:v="urn:schemas-microsoft-com:vml" xmlns:wp14="http://schemas.microsoft.com/office/word/2010/wordprocessingDrawing" xmlns:wp="http://schemas.openxmlformats.org/drawingml/2006/wordprocessingDrawing" xmlns:w10="urn:schemas-microsoft-com:office:word" xmlns:w="http://schemas.openxmlformats.org/wordprocessingml/2006/main" xmlns:w14="http://schemas.microsoft.com/office/word/2010/wordml" xmlns:w15="http://schemas.microsoft.com/office/word/2012/wordml" xmlns:w16cex="http://schemas.microsoft.com/office/word/2018/wordml/cex" xmlns:w16cid="http://schemas.microsoft.com/office/word/2016/wordml/cid" xmlns:w16="http://schemas.microsoft.com/office/word/2018/wordml" xmlns:w16du="http://schemas.microsoft.com/office/word/2023/wordml/word16du" xmlns:w16sdtdh="http://schemas.microsoft.com/office/word/2020/wordml/sdtdatahash" xmlns:w16se="http://schemas.microsoft.com/office/word/2015/wordml/symex" xmlns:wpg="http://schemas.microsoft.com/office/word/2010/wordprocessingGroup" xmlns:wpi="http://schemas.microsoft.com/office/word/2010/wordprocessingInk" xmlns:wne="http://schemas.microsoft.com/office/word/2006/wordml" xmlns:wps="http://schemas.microsoft.com/office/word/2010/wordprocessingShape" mc:Ignorable="w14 w15 w16se w16cid w16 w16cex w16sdtdh w16du wp14">
+<w:endnotes xmlns:wpc="http://schemas.microsoft.com/office/word/2010/wordprocessingCanvas" xmlns:cx="http://schemas.microsoft.com/office/drawing/2014/chartex" xmlns:cx1="http://schemas.microsoft.com/office/drawing/2015/9/8/chartex" xmlns:cx2="http://schemas.microsoft.com/office/drawing/2015/10/21/chartex" xmlns:cx3="http://schemas.microsoft.com/office/drawing/2016/5/9/chartex" xmlns:cx4="http://schemas.microsoft.com/office/drawing/2016/5/10/chartex" xmlns:cx5="http://schemas.microsoft.com/office/drawing/2016/5/11/chartex" xmlns:cx6="http://schemas.microsoft.com/office/drawing/2016/5/12/chartex" xmlns:cx7="http://schemas.microsoft.com/office/drawing/2016/5/13/chartex" xmlns:cx8="http://schemas.microsoft.com/office/drawing/2016/5/14/chartex" xmlns:mc="http://schemas.openxmlformats.org/markup-compatibility/2006" xmlns:aink="http://schemas.microsoft.com/office/drawing/2016/ink" xmlns:am3d="http://schemas.microsoft.com/office/drawing/2017/model3d" xmlns:o="urn:schemas-microsoft-com:office:office" xmlns:r="http://schemas.openxmlformats.org/officeDocument/2006/relationships" xmlns:m="http://schemas.openxmlformats.org/officeDocument/2006/math" xmlns:v="urn:schemas-microsoft-com:vml" xmlns:wp14="http://schemas.microsoft.com/office/word/2010/wordprocessingDrawing" xmlns:wp="http://schemas.openxmlformats.org/drawingml/2006/wordprocessingDrawing" xmlns:w10="urn:schemas-microsoft-com:office:word" xmlns:w="http://schemas.openxmlformats.org/wordprocessingml/2006/main" xmlns:w14="http://schemas.microsoft.com/office/word/2010/wordml" xmlns:w15="http://schemas.microsoft.com/office/word/2012/wordml" xmlns:w16cid="http://schemas.microsoft.com/office/word/2016/wordml/cid" xmlns:w16se="http://schemas.microsoft.com/office/word/2015/wordml/symex" xmlns:wpg="http://schemas.microsoft.com/office/word/2010/wordprocessingGroup" xmlns:wpi="http://schemas.microsoft.com/office/word/2010/wordprocessingInk" xmlns:wne="http://schemas.microsoft.com/office/word/2006/wordml" xmlns:wps="http://schemas.microsoft.com/office/word/2010/wordprocessingShape" mc:Ignorable="w14 w15 w16se w16cid wp14">
   <w:endnote w:type="separator" w:id="-1">
     <w:p>
       <w:pPr>
@@ -778,7 +906,7 @@
 </file>
 
 <file path=word/footnotes.xml><?xml version="1.0" encoding="utf-8"?>
-<w:footnotes xmlns:wpc="http://schemas.microsoft.com/office/word/2010/wordprocessingCanvas" xmlns:cx="http://schemas.microsoft.com/office/drawing/2014/chartex" xmlns:cx1="http://schemas.microsoft.com/office/drawing/2015/9/8/chartex" xmlns:cx2="http://schemas.microsoft.com/office/drawing/2015/10/21/chartex" xmlns:cx3="http://schemas.microsoft.com/office/drawing/2016/5/9/chartex" xmlns:cx4="http://schemas.microsoft.com/office/drawing/2016/5/10/chartex" xmlns:cx5="http://schemas.microsoft.com/office/drawing/2016/5/11/chartex" xmlns:cx6="http://schemas.microsoft.com/office/drawing/2016/5/12/chartex" xmlns:cx7="http://schemas.microsoft.com/office/drawing/2016/5/13/chartex" xmlns:cx8="http://schemas.microsoft.com/office/drawing/2016/5/14/chartex" xmlns:mc="http://schemas.openxmlformats.org/markup-compatibility/2006" xmlns:aink="http://schemas.microsoft.com/office/drawing/2016/ink" xmlns:am3d="http://schemas.microsoft.com/office/drawing/2017/model3d" xmlns:o="urn:schemas-microsoft-com:office:office" xmlns:oel="http://schemas.microsoft.com/office/2019/extlst" xmlns:r="http://schemas.openxmlformats.org/officeDocument/2006/relationships" xmlns:m="http://schemas.openxmlformats.org/officeDocument/2006/math" xmlns:v="urn:schemas-microsoft-com:vml" xmlns:wp14="http://schemas.microsoft.com/office/word/2010/wordprocessingDrawing" xmlns:wp="http://schemas.openxmlformats.org/drawingml/2006/wordprocessingDrawing" xmlns:w10="urn:schemas-microsoft-com:office:word" xmlns:w="http://schemas.openxmlformats.org/wordprocessingml/2006/main" xmlns:w14="http://schemas.microsoft.com/office/word/2010/wordml" xmlns:w15="http://schemas.microsoft.com/office/word/2012/wordml" xmlns:w16cex="http://schemas.microsoft.com/office/word/2018/wordml/cex" xmlns:w16cid="http://schemas.microsoft.com/office/word/2016/wordml/cid" xmlns:w16="http://schemas.microsoft.com/office/word/2018/wordml" xmlns:w16du="http://schemas.microsoft.com/office/word/2023/wordml/word16du" xmlns:w16sdtdh="http://schemas.microsoft.com/office/word/2020/wordml/sdtdatahash" xmlns:w16se="http://schemas.microsoft.com/office/word/2015/wordml/symex" xmlns:wpg="http://schemas.microsoft.com/office/word/2010/wordprocessingGroup" xmlns:wpi="http://schemas.microsoft.com/office/word/2010/wordprocessingInk" xmlns:wne="http://schemas.microsoft.com/office/word/2006/wordml" xmlns:wps="http://schemas.microsoft.com/office/word/2010/wordprocessingShape" mc:Ignorable="w14 w15 w16se w16cid w16 w16cex w16sdtdh w16du wp14">
+<w:footnotes xmlns:wpc="http://schemas.microsoft.com/office/word/2010/wordprocessingCanvas" xmlns:cx="http://schemas.microsoft.com/office/drawing/2014/chartex" xmlns:cx1="http://schemas.microsoft.com/office/drawing/2015/9/8/chartex" xmlns:cx2="http://schemas.microsoft.com/office/drawing/2015/10/21/chartex" xmlns:cx3="http://schemas.microsoft.com/office/drawing/2016/5/9/chartex" xmlns:cx4="http://schemas.microsoft.com/office/drawing/2016/5/10/chartex" xmlns:cx5="http://schemas.microsoft.com/office/drawing/2016/5/11/chartex" xmlns:cx6="http://schemas.microsoft.com/office/drawing/2016/5/12/chartex" xmlns:cx7="http://schemas.microsoft.com/office/drawing/2016/5/13/chartex" xmlns:cx8="http://schemas.microsoft.com/office/drawing/2016/5/14/chartex" xmlns:mc="http://schemas.openxmlformats.org/markup-compatibility/2006" xmlns:aink="http://schemas.microsoft.com/office/drawing/2016/ink" xmlns:am3d="http://schemas.microsoft.com/office/drawing/2017/model3d" xmlns:o="urn:schemas-microsoft-com:office:office" xmlns:r="http://schemas.openxmlformats.org/officeDocument/2006/relationships" xmlns:m="http://schemas.openxmlformats.org/officeDocument/2006/math" xmlns:v="urn:schemas-microsoft-com:vml" xmlns:wp14="http://schemas.microsoft.com/office/word/2010/wordprocessingDrawing" xmlns:wp="http://schemas.openxmlformats.org/drawingml/2006/wordprocessingDrawing" xmlns:w10="urn:schemas-microsoft-com:office:word" xmlns:w="http://schemas.openxmlformats.org/wordprocessingml/2006/main" xmlns:w14="http://schemas.microsoft.com/office/word/2010/wordml" xmlns:w15="http://schemas.microsoft.com/office/word/2012/wordml" xmlns:w16cid="http://schemas.microsoft.com/office/word/2016/wordml/cid" xmlns:w16se="http://schemas.microsoft.com/office/word/2015/wordml/symex" xmlns:wpg="http://schemas.microsoft.com/office/word/2010/wordprocessingGroup" xmlns:wpi="http://schemas.microsoft.com/office/word/2010/wordprocessingInk" xmlns:wne="http://schemas.microsoft.com/office/word/2006/wordml" xmlns:wps="http://schemas.microsoft.com/office/word/2010/wordprocessingShape" mc:Ignorable="w14 w15 w16se w16cid wp14">
   <w:footnote w:type="separator" w:id="-1">
     <w:p>
       <w:pPr>
@@ -802,8 +930,1289 @@
 </w:footnotes>
 </file>
 
+<file path=word/numbering.xml><?xml version="1.0" encoding="utf-8"?>
+<w:numbering xmlns:wpc="http://schemas.microsoft.com/office/word/2010/wordprocessingCanvas" xmlns:cx="http://schemas.microsoft.com/office/drawing/2014/chartex" xmlns:cx1="http://schemas.microsoft.com/office/drawing/2015/9/8/chartex" xmlns:cx2="http://schemas.microsoft.com/office/drawing/2015/10/21/chartex" xmlns:cx3="http://schemas.microsoft.com/office/drawing/2016/5/9/chartex" xmlns:cx4="http://schemas.microsoft.com/office/drawing/2016/5/10/chartex" xmlns:cx5="http://schemas.microsoft.com/office/drawing/2016/5/11/chartex" xmlns:cx6="http://schemas.microsoft.com/office/drawing/2016/5/12/chartex" xmlns:cx7="http://schemas.microsoft.com/office/drawing/2016/5/13/chartex" xmlns:cx8="http://schemas.microsoft.com/office/drawing/2016/5/14/chartex" xmlns:mc="http://schemas.openxmlformats.org/markup-compatibility/2006" xmlns:aink="http://schemas.microsoft.com/office/drawing/2016/ink" xmlns:am3d="http://schemas.microsoft.com/office/drawing/2017/model3d" xmlns:o="urn:schemas-microsoft-com:office:office" xmlns:r="http://schemas.openxmlformats.org/officeDocument/2006/relationships" xmlns:m="http://schemas.openxmlformats.org/officeDocument/2006/math" xmlns:v="urn:schemas-microsoft-com:vml" xmlns:wp14="http://schemas.microsoft.com/office/word/2010/wordprocessingDrawing" xmlns:wp="http://schemas.openxmlformats.org/drawingml/2006/wordprocessingDrawing" xmlns:w10="urn:schemas-microsoft-com:office:word" xmlns:w="http://schemas.openxmlformats.org/wordprocessingml/2006/main" xmlns:w14="http://schemas.microsoft.com/office/word/2010/wordml" xmlns:w15="http://schemas.microsoft.com/office/word/2012/wordml" xmlns:w16cid="http://schemas.microsoft.com/office/word/2016/wordml/cid" xmlns:w16se="http://schemas.microsoft.com/office/word/2015/wordml/symex" xmlns:wpg="http://schemas.microsoft.com/office/word/2010/wordprocessingGroup" xmlns:wpi="http://schemas.microsoft.com/office/word/2010/wordprocessingInk" xmlns:wne="http://schemas.microsoft.com/office/word/2006/wordml" xmlns:wps="http://schemas.microsoft.com/office/word/2010/wordprocessingShape" mc:Ignorable="w14 w15 w16se w16cid wp14">
+  <w:abstractNum w:abstractNumId="0" w15:restartNumberingAfterBreak="0">
+    <w:nsid w:val="09211870"/>
+    <w:multiLevelType w:val="hybridMultilevel"/>
+    <w:tmpl w:val="630AFFA4"/>
+    <w:lvl w:ilvl="0" w:tplc="FAAE9A5C">
+      <w:start w:val="1"/>
+      <w:numFmt w:val="bullet"/>
+      <w:lvlText w:val=""/>
+      <w:lvlJc w:val="left"/>
+      <w:pPr>
+        <w:ind w:left="720" w:hanging="360"/>
+      </w:pPr>
+      <w:rPr>
+        <w:rFonts w:ascii="Symbol" w:hAnsi="Symbol" w:hint="default"/>
+      </w:rPr>
+    </w:lvl>
+    <w:lvl w:ilvl="1" w:tplc="4CC8EB50">
+      <w:start w:val="1"/>
+      <w:numFmt w:val="bullet"/>
+      <w:lvlText w:val="o"/>
+      <w:lvlJc w:val="left"/>
+      <w:pPr>
+        <w:ind w:left="1440" w:hanging="360"/>
+      </w:pPr>
+      <w:rPr>
+        <w:rFonts w:ascii="Courier New" w:hAnsi="Courier New" w:hint="default"/>
+      </w:rPr>
+    </w:lvl>
+    <w:lvl w:ilvl="2" w:tplc="E11CAAB6">
+      <w:start w:val="1"/>
+      <w:numFmt w:val="bullet"/>
+      <w:lvlText w:val=""/>
+      <w:lvlJc w:val="left"/>
+      <w:pPr>
+        <w:ind w:left="2160" w:hanging="360"/>
+      </w:pPr>
+      <w:rPr>
+        <w:rFonts w:ascii="Wingdings" w:hAnsi="Wingdings" w:hint="default"/>
+      </w:rPr>
+    </w:lvl>
+    <w:lvl w:ilvl="3" w:tplc="7248C5B2">
+      <w:start w:val="1"/>
+      <w:numFmt w:val="bullet"/>
+      <w:lvlText w:val=""/>
+      <w:lvlJc w:val="left"/>
+      <w:pPr>
+        <w:ind w:left="2880" w:hanging="360"/>
+      </w:pPr>
+      <w:rPr>
+        <w:rFonts w:ascii="Symbol" w:hAnsi="Symbol" w:hint="default"/>
+      </w:rPr>
+    </w:lvl>
+    <w:lvl w:ilvl="4" w:tplc="AF12D05E">
+      <w:start w:val="1"/>
+      <w:numFmt w:val="bullet"/>
+      <w:lvlText w:val="o"/>
+      <w:lvlJc w:val="left"/>
+      <w:pPr>
+        <w:ind w:left="3600" w:hanging="360"/>
+      </w:pPr>
+      <w:rPr>
+        <w:rFonts w:ascii="Courier New" w:hAnsi="Courier New" w:hint="default"/>
+      </w:rPr>
+    </w:lvl>
+    <w:lvl w:ilvl="5" w:tplc="5CDA944E">
+      <w:start w:val="1"/>
+      <w:numFmt w:val="bullet"/>
+      <w:lvlText w:val=""/>
+      <w:lvlJc w:val="left"/>
+      <w:pPr>
+        <w:ind w:left="4320" w:hanging="360"/>
+      </w:pPr>
+      <w:rPr>
+        <w:rFonts w:ascii="Wingdings" w:hAnsi="Wingdings" w:hint="default"/>
+      </w:rPr>
+    </w:lvl>
+    <w:lvl w:ilvl="6" w:tplc="032AB89C">
+      <w:start w:val="1"/>
+      <w:numFmt w:val="bullet"/>
+      <w:lvlText w:val=""/>
+      <w:lvlJc w:val="left"/>
+      <w:pPr>
+        <w:ind w:left="5040" w:hanging="360"/>
+      </w:pPr>
+      <w:rPr>
+        <w:rFonts w:ascii="Symbol" w:hAnsi="Symbol" w:hint="default"/>
+      </w:rPr>
+    </w:lvl>
+    <w:lvl w:ilvl="7" w:tplc="CF50E550">
+      <w:start w:val="1"/>
+      <w:numFmt w:val="bullet"/>
+      <w:lvlText w:val="o"/>
+      <w:lvlJc w:val="left"/>
+      <w:pPr>
+        <w:ind w:left="5760" w:hanging="360"/>
+      </w:pPr>
+      <w:rPr>
+        <w:rFonts w:ascii="Courier New" w:hAnsi="Courier New" w:hint="default"/>
+      </w:rPr>
+    </w:lvl>
+    <w:lvl w:ilvl="8" w:tplc="AAFC1764">
+      <w:start w:val="1"/>
+      <w:numFmt w:val="bullet"/>
+      <w:lvlText w:val=""/>
+      <w:lvlJc w:val="left"/>
+      <w:pPr>
+        <w:ind w:left="6480" w:hanging="360"/>
+      </w:pPr>
+      <w:rPr>
+        <w:rFonts w:ascii="Wingdings" w:hAnsi="Wingdings" w:hint="default"/>
+      </w:rPr>
+    </w:lvl>
+  </w:abstractNum>
+  <w:abstractNum w:abstractNumId="1" w15:restartNumberingAfterBreak="0">
+    <w:nsid w:val="1004EFFA"/>
+    <w:multiLevelType w:val="hybridMultilevel"/>
+    <w:tmpl w:val="B9A22EC4"/>
+    <w:lvl w:ilvl="0" w:tplc="61A8CED6">
+      <w:start w:val="1"/>
+      <w:numFmt w:val="bullet"/>
+      <w:lvlText w:val=""/>
+      <w:lvlJc w:val="left"/>
+      <w:pPr>
+        <w:ind w:left="720" w:hanging="360"/>
+      </w:pPr>
+      <w:rPr>
+        <w:rFonts w:ascii="Symbol" w:hAnsi="Symbol" w:hint="default"/>
+      </w:rPr>
+    </w:lvl>
+    <w:lvl w:ilvl="1" w:tplc="73589B7E">
+      <w:start w:val="1"/>
+      <w:numFmt w:val="bullet"/>
+      <w:lvlText w:val="o"/>
+      <w:lvlJc w:val="left"/>
+      <w:pPr>
+        <w:ind w:left="1440" w:hanging="360"/>
+      </w:pPr>
+      <w:rPr>
+        <w:rFonts w:ascii="Courier New" w:hAnsi="Courier New" w:hint="default"/>
+      </w:rPr>
+    </w:lvl>
+    <w:lvl w:ilvl="2" w:tplc="C3C84384">
+      <w:start w:val="1"/>
+      <w:numFmt w:val="bullet"/>
+      <w:lvlText w:val=""/>
+      <w:lvlJc w:val="left"/>
+      <w:pPr>
+        <w:ind w:left="2160" w:hanging="360"/>
+      </w:pPr>
+      <w:rPr>
+        <w:rFonts w:ascii="Wingdings" w:hAnsi="Wingdings" w:hint="default"/>
+      </w:rPr>
+    </w:lvl>
+    <w:lvl w:ilvl="3" w:tplc="935CD728">
+      <w:start w:val="1"/>
+      <w:numFmt w:val="bullet"/>
+      <w:lvlText w:val=""/>
+      <w:lvlJc w:val="left"/>
+      <w:pPr>
+        <w:ind w:left="2880" w:hanging="360"/>
+      </w:pPr>
+      <w:rPr>
+        <w:rFonts w:ascii="Symbol" w:hAnsi="Symbol" w:hint="default"/>
+      </w:rPr>
+    </w:lvl>
+    <w:lvl w:ilvl="4" w:tplc="A732A990">
+      <w:start w:val="1"/>
+      <w:numFmt w:val="bullet"/>
+      <w:lvlText w:val="o"/>
+      <w:lvlJc w:val="left"/>
+      <w:pPr>
+        <w:ind w:left="3600" w:hanging="360"/>
+      </w:pPr>
+      <w:rPr>
+        <w:rFonts w:ascii="Courier New" w:hAnsi="Courier New" w:hint="default"/>
+      </w:rPr>
+    </w:lvl>
+    <w:lvl w:ilvl="5" w:tplc="AB0A2A60">
+      <w:start w:val="1"/>
+      <w:numFmt w:val="bullet"/>
+      <w:lvlText w:val=""/>
+      <w:lvlJc w:val="left"/>
+      <w:pPr>
+        <w:ind w:left="4320" w:hanging="360"/>
+      </w:pPr>
+      <w:rPr>
+        <w:rFonts w:ascii="Wingdings" w:hAnsi="Wingdings" w:hint="default"/>
+      </w:rPr>
+    </w:lvl>
+    <w:lvl w:ilvl="6" w:tplc="0DB89D9C">
+      <w:start w:val="1"/>
+      <w:numFmt w:val="bullet"/>
+      <w:lvlText w:val=""/>
+      <w:lvlJc w:val="left"/>
+      <w:pPr>
+        <w:ind w:left="5040" w:hanging="360"/>
+      </w:pPr>
+      <w:rPr>
+        <w:rFonts w:ascii="Symbol" w:hAnsi="Symbol" w:hint="default"/>
+      </w:rPr>
+    </w:lvl>
+    <w:lvl w:ilvl="7" w:tplc="14D69D7C">
+      <w:start w:val="1"/>
+      <w:numFmt w:val="bullet"/>
+      <w:lvlText w:val="o"/>
+      <w:lvlJc w:val="left"/>
+      <w:pPr>
+        <w:ind w:left="5760" w:hanging="360"/>
+      </w:pPr>
+      <w:rPr>
+        <w:rFonts w:ascii="Courier New" w:hAnsi="Courier New" w:hint="default"/>
+      </w:rPr>
+    </w:lvl>
+    <w:lvl w:ilvl="8" w:tplc="494E8C6A">
+      <w:start w:val="1"/>
+      <w:numFmt w:val="bullet"/>
+      <w:lvlText w:val=""/>
+      <w:lvlJc w:val="left"/>
+      <w:pPr>
+        <w:ind w:left="6480" w:hanging="360"/>
+      </w:pPr>
+      <w:rPr>
+        <w:rFonts w:ascii="Wingdings" w:hAnsi="Wingdings" w:hint="default"/>
+      </w:rPr>
+    </w:lvl>
+  </w:abstractNum>
+  <w:abstractNum w:abstractNumId="2" w15:restartNumberingAfterBreak="0">
+    <w:nsid w:val="2008F6D5"/>
+    <w:multiLevelType w:val="hybridMultilevel"/>
+    <w:tmpl w:val="8B70BD22"/>
+    <w:lvl w:ilvl="0" w:tplc="3CD8781C">
+      <w:start w:val="1"/>
+      <w:numFmt w:val="bullet"/>
+      <w:lvlText w:val=""/>
+      <w:lvlJc w:val="left"/>
+      <w:pPr>
+        <w:ind w:left="720" w:hanging="360"/>
+      </w:pPr>
+      <w:rPr>
+        <w:rFonts w:ascii="Symbol" w:hAnsi="Symbol" w:hint="default"/>
+      </w:rPr>
+    </w:lvl>
+    <w:lvl w:ilvl="1" w:tplc="29ECA8F0">
+      <w:start w:val="1"/>
+      <w:numFmt w:val="bullet"/>
+      <w:lvlText w:val="o"/>
+      <w:lvlJc w:val="left"/>
+      <w:pPr>
+        <w:ind w:left="1440" w:hanging="360"/>
+      </w:pPr>
+      <w:rPr>
+        <w:rFonts w:ascii="Courier New" w:hAnsi="Courier New" w:hint="default"/>
+      </w:rPr>
+    </w:lvl>
+    <w:lvl w:ilvl="2" w:tplc="6ECE3098">
+      <w:start w:val="1"/>
+      <w:numFmt w:val="bullet"/>
+      <w:lvlText w:val=""/>
+      <w:lvlJc w:val="left"/>
+      <w:pPr>
+        <w:ind w:left="2160" w:hanging="360"/>
+      </w:pPr>
+      <w:rPr>
+        <w:rFonts w:ascii="Wingdings" w:hAnsi="Wingdings" w:hint="default"/>
+      </w:rPr>
+    </w:lvl>
+    <w:lvl w:ilvl="3" w:tplc="7F985C1A">
+      <w:start w:val="1"/>
+      <w:numFmt w:val="bullet"/>
+      <w:lvlText w:val=""/>
+      <w:lvlJc w:val="left"/>
+      <w:pPr>
+        <w:ind w:left="2880" w:hanging="360"/>
+      </w:pPr>
+      <w:rPr>
+        <w:rFonts w:ascii="Symbol" w:hAnsi="Symbol" w:hint="default"/>
+      </w:rPr>
+    </w:lvl>
+    <w:lvl w:ilvl="4" w:tplc="E0EAED04">
+      <w:start w:val="1"/>
+      <w:numFmt w:val="bullet"/>
+      <w:lvlText w:val="o"/>
+      <w:lvlJc w:val="left"/>
+      <w:pPr>
+        <w:ind w:left="3600" w:hanging="360"/>
+      </w:pPr>
+      <w:rPr>
+        <w:rFonts w:ascii="Courier New" w:hAnsi="Courier New" w:hint="default"/>
+      </w:rPr>
+    </w:lvl>
+    <w:lvl w:ilvl="5" w:tplc="3F3A0A00">
+      <w:start w:val="1"/>
+      <w:numFmt w:val="bullet"/>
+      <w:lvlText w:val=""/>
+      <w:lvlJc w:val="left"/>
+      <w:pPr>
+        <w:ind w:left="4320" w:hanging="360"/>
+      </w:pPr>
+      <w:rPr>
+        <w:rFonts w:ascii="Wingdings" w:hAnsi="Wingdings" w:hint="default"/>
+      </w:rPr>
+    </w:lvl>
+    <w:lvl w:ilvl="6" w:tplc="FD52D3D0">
+      <w:start w:val="1"/>
+      <w:numFmt w:val="bullet"/>
+      <w:lvlText w:val=""/>
+      <w:lvlJc w:val="left"/>
+      <w:pPr>
+        <w:ind w:left="5040" w:hanging="360"/>
+      </w:pPr>
+      <w:rPr>
+        <w:rFonts w:ascii="Symbol" w:hAnsi="Symbol" w:hint="default"/>
+      </w:rPr>
+    </w:lvl>
+    <w:lvl w:ilvl="7" w:tplc="64048A0E">
+      <w:start w:val="1"/>
+      <w:numFmt w:val="bullet"/>
+      <w:lvlText w:val="o"/>
+      <w:lvlJc w:val="left"/>
+      <w:pPr>
+        <w:ind w:left="5760" w:hanging="360"/>
+      </w:pPr>
+      <w:rPr>
+        <w:rFonts w:ascii="Courier New" w:hAnsi="Courier New" w:hint="default"/>
+      </w:rPr>
+    </w:lvl>
+    <w:lvl w:ilvl="8" w:tplc="E3C6E712">
+      <w:start w:val="1"/>
+      <w:numFmt w:val="bullet"/>
+      <w:lvlText w:val=""/>
+      <w:lvlJc w:val="left"/>
+      <w:pPr>
+        <w:ind w:left="6480" w:hanging="360"/>
+      </w:pPr>
+      <w:rPr>
+        <w:rFonts w:ascii="Wingdings" w:hAnsi="Wingdings" w:hint="default"/>
+      </w:rPr>
+    </w:lvl>
+  </w:abstractNum>
+  <w:abstractNum w:abstractNumId="3" w15:restartNumberingAfterBreak="0">
+    <w:nsid w:val="2465A9C6"/>
+    <w:multiLevelType w:val="hybridMultilevel"/>
+    <w:tmpl w:val="331890EA"/>
+    <w:lvl w:ilvl="0" w:tplc="C310CE9E">
+      <w:start w:val="1"/>
+      <w:numFmt w:val="bullet"/>
+      <w:lvlText w:val=""/>
+      <w:lvlJc w:val="left"/>
+      <w:pPr>
+        <w:ind w:left="720" w:hanging="360"/>
+      </w:pPr>
+      <w:rPr>
+        <w:rFonts w:ascii="Symbol" w:hAnsi="Symbol" w:hint="default"/>
+      </w:rPr>
+    </w:lvl>
+    <w:lvl w:ilvl="1" w:tplc="3DDA3C5A">
+      <w:start w:val="1"/>
+      <w:numFmt w:val="bullet"/>
+      <w:lvlText w:val="o"/>
+      <w:lvlJc w:val="left"/>
+      <w:pPr>
+        <w:ind w:left="1440" w:hanging="360"/>
+      </w:pPr>
+      <w:rPr>
+        <w:rFonts w:ascii="Courier New" w:hAnsi="Courier New" w:hint="default"/>
+      </w:rPr>
+    </w:lvl>
+    <w:lvl w:ilvl="2" w:tplc="BA421196">
+      <w:start w:val="1"/>
+      <w:numFmt w:val="bullet"/>
+      <w:lvlText w:val=""/>
+      <w:lvlJc w:val="left"/>
+      <w:pPr>
+        <w:ind w:left="2160" w:hanging="360"/>
+      </w:pPr>
+      <w:rPr>
+        <w:rFonts w:ascii="Wingdings" w:hAnsi="Wingdings" w:hint="default"/>
+      </w:rPr>
+    </w:lvl>
+    <w:lvl w:ilvl="3" w:tplc="22F2F632">
+      <w:start w:val="1"/>
+      <w:numFmt w:val="bullet"/>
+      <w:lvlText w:val=""/>
+      <w:lvlJc w:val="left"/>
+      <w:pPr>
+        <w:ind w:left="2880" w:hanging="360"/>
+      </w:pPr>
+      <w:rPr>
+        <w:rFonts w:ascii="Symbol" w:hAnsi="Symbol" w:hint="default"/>
+      </w:rPr>
+    </w:lvl>
+    <w:lvl w:ilvl="4" w:tplc="63785364">
+      <w:start w:val="1"/>
+      <w:numFmt w:val="bullet"/>
+      <w:lvlText w:val="o"/>
+      <w:lvlJc w:val="left"/>
+      <w:pPr>
+        <w:ind w:left="3600" w:hanging="360"/>
+      </w:pPr>
+      <w:rPr>
+        <w:rFonts w:ascii="Courier New" w:hAnsi="Courier New" w:hint="default"/>
+      </w:rPr>
+    </w:lvl>
+    <w:lvl w:ilvl="5" w:tplc="BBD203D0">
+      <w:start w:val="1"/>
+      <w:numFmt w:val="bullet"/>
+      <w:lvlText w:val=""/>
+      <w:lvlJc w:val="left"/>
+      <w:pPr>
+        <w:ind w:left="4320" w:hanging="360"/>
+      </w:pPr>
+      <w:rPr>
+        <w:rFonts w:ascii="Wingdings" w:hAnsi="Wingdings" w:hint="default"/>
+      </w:rPr>
+    </w:lvl>
+    <w:lvl w:ilvl="6" w:tplc="8BC0AB8E">
+      <w:start w:val="1"/>
+      <w:numFmt w:val="bullet"/>
+      <w:lvlText w:val=""/>
+      <w:lvlJc w:val="left"/>
+      <w:pPr>
+        <w:ind w:left="5040" w:hanging="360"/>
+      </w:pPr>
+      <w:rPr>
+        <w:rFonts w:ascii="Symbol" w:hAnsi="Symbol" w:hint="default"/>
+      </w:rPr>
+    </w:lvl>
+    <w:lvl w:ilvl="7" w:tplc="D8F4B136">
+      <w:start w:val="1"/>
+      <w:numFmt w:val="bullet"/>
+      <w:lvlText w:val="o"/>
+      <w:lvlJc w:val="left"/>
+      <w:pPr>
+        <w:ind w:left="5760" w:hanging="360"/>
+      </w:pPr>
+      <w:rPr>
+        <w:rFonts w:ascii="Courier New" w:hAnsi="Courier New" w:hint="default"/>
+      </w:rPr>
+    </w:lvl>
+    <w:lvl w:ilvl="8" w:tplc="E45AFD8C">
+      <w:start w:val="1"/>
+      <w:numFmt w:val="bullet"/>
+      <w:lvlText w:val=""/>
+      <w:lvlJc w:val="left"/>
+      <w:pPr>
+        <w:ind w:left="6480" w:hanging="360"/>
+      </w:pPr>
+      <w:rPr>
+        <w:rFonts w:ascii="Wingdings" w:hAnsi="Wingdings" w:hint="default"/>
+      </w:rPr>
+    </w:lvl>
+  </w:abstractNum>
+  <w:abstractNum w:abstractNumId="4" w15:restartNumberingAfterBreak="0">
+    <w:nsid w:val="3B0205C8"/>
+    <w:multiLevelType w:val="hybridMultilevel"/>
+    <w:tmpl w:val="42AC4EFC"/>
+    <w:lvl w:ilvl="0" w:tplc="67EADCAE">
+      <w:start w:val="1"/>
+      <w:numFmt w:val="bullet"/>
+      <w:lvlText w:val=""/>
+      <w:lvlJc w:val="left"/>
+      <w:pPr>
+        <w:ind w:left="720" w:hanging="360"/>
+      </w:pPr>
+      <w:rPr>
+        <w:rFonts w:ascii="Symbol" w:hAnsi="Symbol" w:hint="default"/>
+      </w:rPr>
+    </w:lvl>
+    <w:lvl w:ilvl="1" w:tplc="7F3EE6D8">
+      <w:start w:val="1"/>
+      <w:numFmt w:val="bullet"/>
+      <w:lvlText w:val="o"/>
+      <w:lvlJc w:val="left"/>
+      <w:pPr>
+        <w:ind w:left="1440" w:hanging="360"/>
+      </w:pPr>
+      <w:rPr>
+        <w:rFonts w:ascii="Courier New" w:hAnsi="Courier New" w:hint="default"/>
+      </w:rPr>
+    </w:lvl>
+    <w:lvl w:ilvl="2" w:tplc="6FD82D72">
+      <w:start w:val="1"/>
+      <w:numFmt w:val="bullet"/>
+      <w:lvlText w:val=""/>
+      <w:lvlJc w:val="left"/>
+      <w:pPr>
+        <w:ind w:left="2160" w:hanging="360"/>
+      </w:pPr>
+      <w:rPr>
+        <w:rFonts w:ascii="Wingdings" w:hAnsi="Wingdings" w:hint="default"/>
+      </w:rPr>
+    </w:lvl>
+    <w:lvl w:ilvl="3" w:tplc="BF1E9B5A">
+      <w:start w:val="1"/>
+      <w:numFmt w:val="bullet"/>
+      <w:lvlText w:val=""/>
+      <w:lvlJc w:val="left"/>
+      <w:pPr>
+        <w:ind w:left="2880" w:hanging="360"/>
+      </w:pPr>
+      <w:rPr>
+        <w:rFonts w:ascii="Symbol" w:hAnsi="Symbol" w:hint="default"/>
+      </w:rPr>
+    </w:lvl>
+    <w:lvl w:ilvl="4" w:tplc="6324DFF2">
+      <w:start w:val="1"/>
+      <w:numFmt w:val="bullet"/>
+      <w:lvlText w:val="o"/>
+      <w:lvlJc w:val="left"/>
+      <w:pPr>
+        <w:ind w:left="3600" w:hanging="360"/>
+      </w:pPr>
+      <w:rPr>
+        <w:rFonts w:ascii="Courier New" w:hAnsi="Courier New" w:hint="default"/>
+      </w:rPr>
+    </w:lvl>
+    <w:lvl w:ilvl="5" w:tplc="E390A132">
+      <w:start w:val="1"/>
+      <w:numFmt w:val="bullet"/>
+      <w:lvlText w:val=""/>
+      <w:lvlJc w:val="left"/>
+      <w:pPr>
+        <w:ind w:left="4320" w:hanging="360"/>
+      </w:pPr>
+      <w:rPr>
+        <w:rFonts w:ascii="Wingdings" w:hAnsi="Wingdings" w:hint="default"/>
+      </w:rPr>
+    </w:lvl>
+    <w:lvl w:ilvl="6" w:tplc="8AF679F4">
+      <w:start w:val="1"/>
+      <w:numFmt w:val="bullet"/>
+      <w:lvlText w:val=""/>
+      <w:lvlJc w:val="left"/>
+      <w:pPr>
+        <w:ind w:left="5040" w:hanging="360"/>
+      </w:pPr>
+      <w:rPr>
+        <w:rFonts w:ascii="Symbol" w:hAnsi="Symbol" w:hint="default"/>
+      </w:rPr>
+    </w:lvl>
+    <w:lvl w:ilvl="7" w:tplc="28AEE198">
+      <w:start w:val="1"/>
+      <w:numFmt w:val="bullet"/>
+      <w:lvlText w:val="o"/>
+      <w:lvlJc w:val="left"/>
+      <w:pPr>
+        <w:ind w:left="5760" w:hanging="360"/>
+      </w:pPr>
+      <w:rPr>
+        <w:rFonts w:ascii="Courier New" w:hAnsi="Courier New" w:hint="default"/>
+      </w:rPr>
+    </w:lvl>
+    <w:lvl w:ilvl="8" w:tplc="17C07672">
+      <w:start w:val="1"/>
+      <w:numFmt w:val="bullet"/>
+      <w:lvlText w:val=""/>
+      <w:lvlJc w:val="left"/>
+      <w:pPr>
+        <w:ind w:left="6480" w:hanging="360"/>
+      </w:pPr>
+      <w:rPr>
+        <w:rFonts w:ascii="Wingdings" w:hAnsi="Wingdings" w:hint="default"/>
+      </w:rPr>
+    </w:lvl>
+  </w:abstractNum>
+  <w:abstractNum w:abstractNumId="5" w15:restartNumberingAfterBreak="0">
+    <w:nsid w:val="47E8E61E"/>
+    <w:multiLevelType w:val="hybridMultilevel"/>
+    <w:tmpl w:val="7E6C9C0C"/>
+    <w:lvl w:ilvl="0" w:tplc="25826F12">
+      <w:start w:val="1"/>
+      <w:numFmt w:val="bullet"/>
+      <w:lvlText w:val=""/>
+      <w:lvlJc w:val="left"/>
+      <w:pPr>
+        <w:ind w:left="720" w:hanging="360"/>
+      </w:pPr>
+      <w:rPr>
+        <w:rFonts w:ascii="Symbol" w:hAnsi="Symbol" w:hint="default"/>
+      </w:rPr>
+    </w:lvl>
+    <w:lvl w:ilvl="1" w:tplc="789EA4DC">
+      <w:start w:val="1"/>
+      <w:numFmt w:val="bullet"/>
+      <w:lvlText w:val="o"/>
+      <w:lvlJc w:val="left"/>
+      <w:pPr>
+        <w:ind w:left="1440" w:hanging="360"/>
+      </w:pPr>
+      <w:rPr>
+        <w:rFonts w:ascii="Courier New" w:hAnsi="Courier New" w:hint="default"/>
+      </w:rPr>
+    </w:lvl>
+    <w:lvl w:ilvl="2" w:tplc="F4F4E17C">
+      <w:start w:val="1"/>
+      <w:numFmt w:val="bullet"/>
+      <w:lvlText w:val=""/>
+      <w:lvlJc w:val="left"/>
+      <w:pPr>
+        <w:ind w:left="2160" w:hanging="360"/>
+      </w:pPr>
+      <w:rPr>
+        <w:rFonts w:ascii="Wingdings" w:hAnsi="Wingdings" w:hint="default"/>
+      </w:rPr>
+    </w:lvl>
+    <w:lvl w:ilvl="3" w:tplc="EC1ECDEE">
+      <w:start w:val="1"/>
+      <w:numFmt w:val="bullet"/>
+      <w:lvlText w:val=""/>
+      <w:lvlJc w:val="left"/>
+      <w:pPr>
+        <w:ind w:left="2880" w:hanging="360"/>
+      </w:pPr>
+      <w:rPr>
+        <w:rFonts w:ascii="Symbol" w:hAnsi="Symbol" w:hint="default"/>
+      </w:rPr>
+    </w:lvl>
+    <w:lvl w:ilvl="4" w:tplc="C7C213B0">
+      <w:start w:val="1"/>
+      <w:numFmt w:val="bullet"/>
+      <w:lvlText w:val="o"/>
+      <w:lvlJc w:val="left"/>
+      <w:pPr>
+        <w:ind w:left="3600" w:hanging="360"/>
+      </w:pPr>
+      <w:rPr>
+        <w:rFonts w:ascii="Courier New" w:hAnsi="Courier New" w:hint="default"/>
+      </w:rPr>
+    </w:lvl>
+    <w:lvl w:ilvl="5" w:tplc="955A4C36">
+      <w:start w:val="1"/>
+      <w:numFmt w:val="bullet"/>
+      <w:lvlText w:val=""/>
+      <w:lvlJc w:val="left"/>
+      <w:pPr>
+        <w:ind w:left="4320" w:hanging="360"/>
+      </w:pPr>
+      <w:rPr>
+        <w:rFonts w:ascii="Wingdings" w:hAnsi="Wingdings" w:hint="default"/>
+      </w:rPr>
+    </w:lvl>
+    <w:lvl w:ilvl="6" w:tplc="3E9C6E44">
+      <w:start w:val="1"/>
+      <w:numFmt w:val="bullet"/>
+      <w:lvlText w:val=""/>
+      <w:lvlJc w:val="left"/>
+      <w:pPr>
+        <w:ind w:left="5040" w:hanging="360"/>
+      </w:pPr>
+      <w:rPr>
+        <w:rFonts w:ascii="Symbol" w:hAnsi="Symbol" w:hint="default"/>
+      </w:rPr>
+    </w:lvl>
+    <w:lvl w:ilvl="7" w:tplc="C57A7150">
+      <w:start w:val="1"/>
+      <w:numFmt w:val="bullet"/>
+      <w:lvlText w:val="o"/>
+      <w:lvlJc w:val="left"/>
+      <w:pPr>
+        <w:ind w:left="5760" w:hanging="360"/>
+      </w:pPr>
+      <w:rPr>
+        <w:rFonts w:ascii="Courier New" w:hAnsi="Courier New" w:hint="default"/>
+      </w:rPr>
+    </w:lvl>
+    <w:lvl w:ilvl="8" w:tplc="687A7530">
+      <w:start w:val="1"/>
+      <w:numFmt w:val="bullet"/>
+      <w:lvlText w:val=""/>
+      <w:lvlJc w:val="left"/>
+      <w:pPr>
+        <w:ind w:left="6480" w:hanging="360"/>
+      </w:pPr>
+      <w:rPr>
+        <w:rFonts w:ascii="Wingdings" w:hAnsi="Wingdings" w:hint="default"/>
+      </w:rPr>
+    </w:lvl>
+  </w:abstractNum>
+  <w:abstractNum w:abstractNumId="6" w15:restartNumberingAfterBreak="0">
+    <w:nsid w:val="48455272"/>
+    <w:multiLevelType w:val="hybridMultilevel"/>
+    <w:tmpl w:val="7FD48D90"/>
+    <w:lvl w:ilvl="0" w:tplc="54500190">
+      <w:start w:val="1"/>
+      <w:numFmt w:val="bullet"/>
+      <w:lvlText w:val=""/>
+      <w:lvlJc w:val="left"/>
+      <w:pPr>
+        <w:ind w:left="720" w:hanging="360"/>
+      </w:pPr>
+      <w:rPr>
+        <w:rFonts w:ascii="Symbol" w:hAnsi="Symbol" w:hint="default"/>
+      </w:rPr>
+    </w:lvl>
+    <w:lvl w:ilvl="1" w:tplc="44C6C024">
+      <w:start w:val="1"/>
+      <w:numFmt w:val="bullet"/>
+      <w:lvlText w:val="o"/>
+      <w:lvlJc w:val="left"/>
+      <w:pPr>
+        <w:ind w:left="1440" w:hanging="360"/>
+      </w:pPr>
+      <w:rPr>
+        <w:rFonts w:ascii="Courier New" w:hAnsi="Courier New" w:hint="default"/>
+      </w:rPr>
+    </w:lvl>
+    <w:lvl w:ilvl="2" w:tplc="BB148EAC">
+      <w:start w:val="1"/>
+      <w:numFmt w:val="bullet"/>
+      <w:lvlText w:val=""/>
+      <w:lvlJc w:val="left"/>
+      <w:pPr>
+        <w:ind w:left="2160" w:hanging="360"/>
+      </w:pPr>
+      <w:rPr>
+        <w:rFonts w:ascii="Wingdings" w:hAnsi="Wingdings" w:hint="default"/>
+      </w:rPr>
+    </w:lvl>
+    <w:lvl w:ilvl="3" w:tplc="BE068D18">
+      <w:start w:val="1"/>
+      <w:numFmt w:val="bullet"/>
+      <w:lvlText w:val=""/>
+      <w:lvlJc w:val="left"/>
+      <w:pPr>
+        <w:ind w:left="2880" w:hanging="360"/>
+      </w:pPr>
+      <w:rPr>
+        <w:rFonts w:ascii="Symbol" w:hAnsi="Symbol" w:hint="default"/>
+      </w:rPr>
+    </w:lvl>
+    <w:lvl w:ilvl="4" w:tplc="620A94CC">
+      <w:start w:val="1"/>
+      <w:numFmt w:val="bullet"/>
+      <w:lvlText w:val="o"/>
+      <w:lvlJc w:val="left"/>
+      <w:pPr>
+        <w:ind w:left="3600" w:hanging="360"/>
+      </w:pPr>
+      <w:rPr>
+        <w:rFonts w:ascii="Courier New" w:hAnsi="Courier New" w:hint="default"/>
+      </w:rPr>
+    </w:lvl>
+    <w:lvl w:ilvl="5" w:tplc="0076EAA6">
+      <w:start w:val="1"/>
+      <w:numFmt w:val="bullet"/>
+      <w:lvlText w:val=""/>
+      <w:lvlJc w:val="left"/>
+      <w:pPr>
+        <w:ind w:left="4320" w:hanging="360"/>
+      </w:pPr>
+      <w:rPr>
+        <w:rFonts w:ascii="Wingdings" w:hAnsi="Wingdings" w:hint="default"/>
+      </w:rPr>
+    </w:lvl>
+    <w:lvl w:ilvl="6" w:tplc="98E07654">
+      <w:start w:val="1"/>
+      <w:numFmt w:val="bullet"/>
+      <w:lvlText w:val=""/>
+      <w:lvlJc w:val="left"/>
+      <w:pPr>
+        <w:ind w:left="5040" w:hanging="360"/>
+      </w:pPr>
+      <w:rPr>
+        <w:rFonts w:ascii="Symbol" w:hAnsi="Symbol" w:hint="default"/>
+      </w:rPr>
+    </w:lvl>
+    <w:lvl w:ilvl="7" w:tplc="CF56BD1E">
+      <w:start w:val="1"/>
+      <w:numFmt w:val="bullet"/>
+      <w:lvlText w:val="o"/>
+      <w:lvlJc w:val="left"/>
+      <w:pPr>
+        <w:ind w:left="5760" w:hanging="360"/>
+      </w:pPr>
+      <w:rPr>
+        <w:rFonts w:ascii="Courier New" w:hAnsi="Courier New" w:hint="default"/>
+      </w:rPr>
+    </w:lvl>
+    <w:lvl w:ilvl="8" w:tplc="994A57DE">
+      <w:start w:val="1"/>
+      <w:numFmt w:val="bullet"/>
+      <w:lvlText w:val=""/>
+      <w:lvlJc w:val="left"/>
+      <w:pPr>
+        <w:ind w:left="6480" w:hanging="360"/>
+      </w:pPr>
+      <w:rPr>
+        <w:rFonts w:ascii="Wingdings" w:hAnsi="Wingdings" w:hint="default"/>
+      </w:rPr>
+    </w:lvl>
+  </w:abstractNum>
+  <w:abstractNum w:abstractNumId="7" w15:restartNumberingAfterBreak="0">
+    <w:nsid w:val="49B16DE1"/>
+    <w:multiLevelType w:val="hybridMultilevel"/>
+    <w:tmpl w:val="52389100"/>
+    <w:lvl w:ilvl="0" w:tplc="250CC252">
+      <w:start w:val="1"/>
+      <w:numFmt w:val="bullet"/>
+      <w:lvlText w:val=""/>
+      <w:lvlJc w:val="left"/>
+      <w:pPr>
+        <w:ind w:left="720" w:hanging="360"/>
+      </w:pPr>
+      <w:rPr>
+        <w:rFonts w:ascii="Symbol" w:hAnsi="Symbol" w:hint="default"/>
+      </w:rPr>
+    </w:lvl>
+    <w:lvl w:ilvl="1" w:tplc="73AAAAC6">
+      <w:start w:val="1"/>
+      <w:numFmt w:val="bullet"/>
+      <w:lvlText w:val="o"/>
+      <w:lvlJc w:val="left"/>
+      <w:pPr>
+        <w:ind w:left="1440" w:hanging="360"/>
+      </w:pPr>
+      <w:rPr>
+        <w:rFonts w:ascii="Courier New" w:hAnsi="Courier New" w:hint="default"/>
+      </w:rPr>
+    </w:lvl>
+    <w:lvl w:ilvl="2" w:tplc="EF48410C">
+      <w:start w:val="1"/>
+      <w:numFmt w:val="bullet"/>
+      <w:lvlText w:val=""/>
+      <w:lvlJc w:val="left"/>
+      <w:pPr>
+        <w:ind w:left="2160" w:hanging="360"/>
+      </w:pPr>
+      <w:rPr>
+        <w:rFonts w:ascii="Wingdings" w:hAnsi="Wingdings" w:hint="default"/>
+      </w:rPr>
+    </w:lvl>
+    <w:lvl w:ilvl="3" w:tplc="D78CBA5E">
+      <w:start w:val="1"/>
+      <w:numFmt w:val="bullet"/>
+      <w:lvlText w:val=""/>
+      <w:lvlJc w:val="left"/>
+      <w:pPr>
+        <w:ind w:left="2880" w:hanging="360"/>
+      </w:pPr>
+      <w:rPr>
+        <w:rFonts w:ascii="Symbol" w:hAnsi="Symbol" w:hint="default"/>
+      </w:rPr>
+    </w:lvl>
+    <w:lvl w:ilvl="4" w:tplc="3AFC294C">
+      <w:start w:val="1"/>
+      <w:numFmt w:val="bullet"/>
+      <w:lvlText w:val="o"/>
+      <w:lvlJc w:val="left"/>
+      <w:pPr>
+        <w:ind w:left="3600" w:hanging="360"/>
+      </w:pPr>
+      <w:rPr>
+        <w:rFonts w:ascii="Courier New" w:hAnsi="Courier New" w:hint="default"/>
+      </w:rPr>
+    </w:lvl>
+    <w:lvl w:ilvl="5" w:tplc="C2549846">
+      <w:start w:val="1"/>
+      <w:numFmt w:val="bullet"/>
+      <w:lvlText w:val=""/>
+      <w:lvlJc w:val="left"/>
+      <w:pPr>
+        <w:ind w:left="4320" w:hanging="360"/>
+      </w:pPr>
+      <w:rPr>
+        <w:rFonts w:ascii="Wingdings" w:hAnsi="Wingdings" w:hint="default"/>
+      </w:rPr>
+    </w:lvl>
+    <w:lvl w:ilvl="6" w:tplc="6166F468">
+      <w:start w:val="1"/>
+      <w:numFmt w:val="bullet"/>
+      <w:lvlText w:val=""/>
+      <w:lvlJc w:val="left"/>
+      <w:pPr>
+        <w:ind w:left="5040" w:hanging="360"/>
+      </w:pPr>
+      <w:rPr>
+        <w:rFonts w:ascii="Symbol" w:hAnsi="Symbol" w:hint="default"/>
+      </w:rPr>
+    </w:lvl>
+    <w:lvl w:ilvl="7" w:tplc="D03E55F8">
+      <w:start w:val="1"/>
+      <w:numFmt w:val="bullet"/>
+      <w:lvlText w:val="o"/>
+      <w:lvlJc w:val="left"/>
+      <w:pPr>
+        <w:ind w:left="5760" w:hanging="360"/>
+      </w:pPr>
+      <w:rPr>
+        <w:rFonts w:ascii="Courier New" w:hAnsi="Courier New" w:hint="default"/>
+      </w:rPr>
+    </w:lvl>
+    <w:lvl w:ilvl="8" w:tplc="5E1CF04E">
+      <w:start w:val="1"/>
+      <w:numFmt w:val="bullet"/>
+      <w:lvlText w:val=""/>
+      <w:lvlJc w:val="left"/>
+      <w:pPr>
+        <w:ind w:left="6480" w:hanging="360"/>
+      </w:pPr>
+      <w:rPr>
+        <w:rFonts w:ascii="Wingdings" w:hAnsi="Wingdings" w:hint="default"/>
+      </w:rPr>
+    </w:lvl>
+  </w:abstractNum>
+  <w:abstractNum w:abstractNumId="8" w15:restartNumberingAfterBreak="0">
+    <w:nsid w:val="5F8A8B07"/>
+    <w:multiLevelType w:val="hybridMultilevel"/>
+    <w:tmpl w:val="88186750"/>
+    <w:lvl w:ilvl="0" w:tplc="D146FD5C">
+      <w:start w:val="1"/>
+      <w:numFmt w:val="bullet"/>
+      <w:lvlText w:val=""/>
+      <w:lvlJc w:val="left"/>
+      <w:pPr>
+        <w:ind w:left="720" w:hanging="360"/>
+      </w:pPr>
+      <w:rPr>
+        <w:rFonts w:ascii="Symbol" w:hAnsi="Symbol" w:hint="default"/>
+      </w:rPr>
+    </w:lvl>
+    <w:lvl w:ilvl="1" w:tplc="6A084500">
+      <w:start w:val="1"/>
+      <w:numFmt w:val="bullet"/>
+      <w:lvlText w:val="o"/>
+      <w:lvlJc w:val="left"/>
+      <w:pPr>
+        <w:ind w:left="1440" w:hanging="360"/>
+      </w:pPr>
+      <w:rPr>
+        <w:rFonts w:ascii="Courier New" w:hAnsi="Courier New" w:hint="default"/>
+      </w:rPr>
+    </w:lvl>
+    <w:lvl w:ilvl="2" w:tplc="9E7A5060">
+      <w:start w:val="1"/>
+      <w:numFmt w:val="bullet"/>
+      <w:lvlText w:val=""/>
+      <w:lvlJc w:val="left"/>
+      <w:pPr>
+        <w:ind w:left="2160" w:hanging="360"/>
+      </w:pPr>
+      <w:rPr>
+        <w:rFonts w:ascii="Wingdings" w:hAnsi="Wingdings" w:hint="default"/>
+      </w:rPr>
+    </w:lvl>
+    <w:lvl w:ilvl="3" w:tplc="E4A2D4B4">
+      <w:start w:val="1"/>
+      <w:numFmt w:val="bullet"/>
+      <w:lvlText w:val=""/>
+      <w:lvlJc w:val="left"/>
+      <w:pPr>
+        <w:ind w:left="2880" w:hanging="360"/>
+      </w:pPr>
+      <w:rPr>
+        <w:rFonts w:ascii="Symbol" w:hAnsi="Symbol" w:hint="default"/>
+      </w:rPr>
+    </w:lvl>
+    <w:lvl w:ilvl="4" w:tplc="BF66446A">
+      <w:start w:val="1"/>
+      <w:numFmt w:val="bullet"/>
+      <w:lvlText w:val="o"/>
+      <w:lvlJc w:val="left"/>
+      <w:pPr>
+        <w:ind w:left="3600" w:hanging="360"/>
+      </w:pPr>
+      <w:rPr>
+        <w:rFonts w:ascii="Courier New" w:hAnsi="Courier New" w:hint="default"/>
+      </w:rPr>
+    </w:lvl>
+    <w:lvl w:ilvl="5" w:tplc="08529232">
+      <w:start w:val="1"/>
+      <w:numFmt w:val="bullet"/>
+      <w:lvlText w:val=""/>
+      <w:lvlJc w:val="left"/>
+      <w:pPr>
+        <w:ind w:left="4320" w:hanging="360"/>
+      </w:pPr>
+      <w:rPr>
+        <w:rFonts w:ascii="Wingdings" w:hAnsi="Wingdings" w:hint="default"/>
+      </w:rPr>
+    </w:lvl>
+    <w:lvl w:ilvl="6" w:tplc="14E02090">
+      <w:start w:val="1"/>
+      <w:numFmt w:val="bullet"/>
+      <w:lvlText w:val=""/>
+      <w:lvlJc w:val="left"/>
+      <w:pPr>
+        <w:ind w:left="5040" w:hanging="360"/>
+      </w:pPr>
+      <w:rPr>
+        <w:rFonts w:ascii="Symbol" w:hAnsi="Symbol" w:hint="default"/>
+      </w:rPr>
+    </w:lvl>
+    <w:lvl w:ilvl="7" w:tplc="A4480564">
+      <w:start w:val="1"/>
+      <w:numFmt w:val="bullet"/>
+      <w:lvlText w:val="o"/>
+      <w:lvlJc w:val="left"/>
+      <w:pPr>
+        <w:ind w:left="5760" w:hanging="360"/>
+      </w:pPr>
+      <w:rPr>
+        <w:rFonts w:ascii="Courier New" w:hAnsi="Courier New" w:hint="default"/>
+      </w:rPr>
+    </w:lvl>
+    <w:lvl w:ilvl="8" w:tplc="1FDC8124">
+      <w:start w:val="1"/>
+      <w:numFmt w:val="bullet"/>
+      <w:lvlText w:val=""/>
+      <w:lvlJc w:val="left"/>
+      <w:pPr>
+        <w:ind w:left="6480" w:hanging="360"/>
+      </w:pPr>
+      <w:rPr>
+        <w:rFonts w:ascii="Wingdings" w:hAnsi="Wingdings" w:hint="default"/>
+      </w:rPr>
+    </w:lvl>
+  </w:abstractNum>
+  <w:abstractNum w:abstractNumId="9" w15:restartNumberingAfterBreak="0">
+    <w:nsid w:val="64C95D69"/>
+    <w:multiLevelType w:val="hybridMultilevel"/>
+    <w:tmpl w:val="C8FE5A88"/>
+    <w:lvl w:ilvl="0" w:tplc="AE80E08C">
+      <w:start w:val="1"/>
+      <w:numFmt w:val="bullet"/>
+      <w:lvlText w:val=""/>
+      <w:lvlJc w:val="left"/>
+      <w:pPr>
+        <w:ind w:left="720" w:hanging="360"/>
+      </w:pPr>
+      <w:rPr>
+        <w:rFonts w:ascii="Symbol" w:hAnsi="Symbol" w:hint="default"/>
+      </w:rPr>
+    </w:lvl>
+    <w:lvl w:ilvl="1" w:tplc="DB98E08A">
+      <w:start w:val="1"/>
+      <w:numFmt w:val="bullet"/>
+      <w:lvlText w:val="o"/>
+      <w:lvlJc w:val="left"/>
+      <w:pPr>
+        <w:ind w:left="1440" w:hanging="360"/>
+      </w:pPr>
+      <w:rPr>
+        <w:rFonts w:ascii="Courier New" w:hAnsi="Courier New" w:hint="default"/>
+      </w:rPr>
+    </w:lvl>
+    <w:lvl w:ilvl="2" w:tplc="8A1608C4">
+      <w:start w:val="1"/>
+      <w:numFmt w:val="bullet"/>
+      <w:lvlText w:val=""/>
+      <w:lvlJc w:val="left"/>
+      <w:pPr>
+        <w:ind w:left="2160" w:hanging="360"/>
+      </w:pPr>
+      <w:rPr>
+        <w:rFonts w:ascii="Wingdings" w:hAnsi="Wingdings" w:hint="default"/>
+      </w:rPr>
+    </w:lvl>
+    <w:lvl w:ilvl="3" w:tplc="8E82BE3E">
+      <w:start w:val="1"/>
+      <w:numFmt w:val="bullet"/>
+      <w:lvlText w:val=""/>
+      <w:lvlJc w:val="left"/>
+      <w:pPr>
+        <w:ind w:left="2880" w:hanging="360"/>
+      </w:pPr>
+      <w:rPr>
+        <w:rFonts w:ascii="Symbol" w:hAnsi="Symbol" w:hint="default"/>
+      </w:rPr>
+    </w:lvl>
+    <w:lvl w:ilvl="4" w:tplc="F3A46022">
+      <w:start w:val="1"/>
+      <w:numFmt w:val="bullet"/>
+      <w:lvlText w:val="o"/>
+      <w:lvlJc w:val="left"/>
+      <w:pPr>
+        <w:ind w:left="3600" w:hanging="360"/>
+      </w:pPr>
+      <w:rPr>
+        <w:rFonts w:ascii="Courier New" w:hAnsi="Courier New" w:hint="default"/>
+      </w:rPr>
+    </w:lvl>
+    <w:lvl w:ilvl="5" w:tplc="8794CDAC">
+      <w:start w:val="1"/>
+      <w:numFmt w:val="bullet"/>
+      <w:lvlText w:val=""/>
+      <w:lvlJc w:val="left"/>
+      <w:pPr>
+        <w:ind w:left="4320" w:hanging="360"/>
+      </w:pPr>
+      <w:rPr>
+        <w:rFonts w:ascii="Wingdings" w:hAnsi="Wingdings" w:hint="default"/>
+      </w:rPr>
+    </w:lvl>
+    <w:lvl w:ilvl="6" w:tplc="B4EA1372">
+      <w:start w:val="1"/>
+      <w:numFmt w:val="bullet"/>
+      <w:lvlText w:val=""/>
+      <w:lvlJc w:val="left"/>
+      <w:pPr>
+        <w:ind w:left="5040" w:hanging="360"/>
+      </w:pPr>
+      <w:rPr>
+        <w:rFonts w:ascii="Symbol" w:hAnsi="Symbol" w:hint="default"/>
+      </w:rPr>
+    </w:lvl>
+    <w:lvl w:ilvl="7" w:tplc="605E68C4">
+      <w:start w:val="1"/>
+      <w:numFmt w:val="bullet"/>
+      <w:lvlText w:val="o"/>
+      <w:lvlJc w:val="left"/>
+      <w:pPr>
+        <w:ind w:left="5760" w:hanging="360"/>
+      </w:pPr>
+      <w:rPr>
+        <w:rFonts w:ascii="Courier New" w:hAnsi="Courier New" w:hint="default"/>
+      </w:rPr>
+    </w:lvl>
+    <w:lvl w:ilvl="8" w:tplc="C78CDEC6">
+      <w:start w:val="1"/>
+      <w:numFmt w:val="bullet"/>
+      <w:lvlText w:val=""/>
+      <w:lvlJc w:val="left"/>
+      <w:pPr>
+        <w:ind w:left="6480" w:hanging="360"/>
+      </w:pPr>
+      <w:rPr>
+        <w:rFonts w:ascii="Wingdings" w:hAnsi="Wingdings" w:hint="default"/>
+      </w:rPr>
+    </w:lvl>
+  </w:abstractNum>
+  <w:abstractNum w:abstractNumId="10" w15:restartNumberingAfterBreak="0">
+    <w:nsid w:val="66EA400C"/>
+    <w:multiLevelType w:val="hybridMultilevel"/>
+    <w:tmpl w:val="EE084316"/>
+    <w:lvl w:ilvl="0" w:tplc="ED92888C">
+      <w:start w:val="1"/>
+      <w:numFmt w:val="bullet"/>
+      <w:lvlText w:val=""/>
+      <w:lvlJc w:val="left"/>
+      <w:pPr>
+        <w:ind w:left="720" w:hanging="360"/>
+      </w:pPr>
+      <w:rPr>
+        <w:rFonts w:ascii="Symbol" w:hAnsi="Symbol" w:hint="default"/>
+      </w:rPr>
+    </w:lvl>
+    <w:lvl w:ilvl="1" w:tplc="FBF20124">
+      <w:start w:val="1"/>
+      <w:numFmt w:val="bullet"/>
+      <w:lvlText w:val="o"/>
+      <w:lvlJc w:val="left"/>
+      <w:pPr>
+        <w:ind w:left="1440" w:hanging="360"/>
+      </w:pPr>
+      <w:rPr>
+        <w:rFonts w:ascii="Courier New" w:hAnsi="Courier New" w:hint="default"/>
+      </w:rPr>
+    </w:lvl>
+    <w:lvl w:ilvl="2" w:tplc="0CE04D56">
+      <w:start w:val="1"/>
+      <w:numFmt w:val="bullet"/>
+      <w:lvlText w:val=""/>
+      <w:lvlJc w:val="left"/>
+      <w:pPr>
+        <w:ind w:left="2160" w:hanging="360"/>
+      </w:pPr>
+      <w:rPr>
+        <w:rFonts w:ascii="Wingdings" w:hAnsi="Wingdings" w:hint="default"/>
+      </w:rPr>
+    </w:lvl>
+    <w:lvl w:ilvl="3" w:tplc="5FCA574A">
+      <w:start w:val="1"/>
+      <w:numFmt w:val="bullet"/>
+      <w:lvlText w:val=""/>
+      <w:lvlJc w:val="left"/>
+      <w:pPr>
+        <w:ind w:left="2880" w:hanging="360"/>
+      </w:pPr>
+      <w:rPr>
+        <w:rFonts w:ascii="Symbol" w:hAnsi="Symbol" w:hint="default"/>
+      </w:rPr>
+    </w:lvl>
+    <w:lvl w:ilvl="4" w:tplc="44863E72">
+      <w:start w:val="1"/>
+      <w:numFmt w:val="bullet"/>
+      <w:lvlText w:val="o"/>
+      <w:lvlJc w:val="left"/>
+      <w:pPr>
+        <w:ind w:left="3600" w:hanging="360"/>
+      </w:pPr>
+      <w:rPr>
+        <w:rFonts w:ascii="Courier New" w:hAnsi="Courier New" w:hint="default"/>
+      </w:rPr>
+    </w:lvl>
+    <w:lvl w:ilvl="5" w:tplc="EAB858AC">
+      <w:start w:val="1"/>
+      <w:numFmt w:val="bullet"/>
+      <w:lvlText w:val=""/>
+      <w:lvlJc w:val="left"/>
+      <w:pPr>
+        <w:ind w:left="4320" w:hanging="360"/>
+      </w:pPr>
+      <w:rPr>
+        <w:rFonts w:ascii="Wingdings" w:hAnsi="Wingdings" w:hint="default"/>
+      </w:rPr>
+    </w:lvl>
+    <w:lvl w:ilvl="6" w:tplc="4ED229F2">
+      <w:start w:val="1"/>
+      <w:numFmt w:val="bullet"/>
+      <w:lvlText w:val=""/>
+      <w:lvlJc w:val="left"/>
+      <w:pPr>
+        <w:ind w:left="5040" w:hanging="360"/>
+      </w:pPr>
+      <w:rPr>
+        <w:rFonts w:ascii="Symbol" w:hAnsi="Symbol" w:hint="default"/>
+      </w:rPr>
+    </w:lvl>
+    <w:lvl w:ilvl="7" w:tplc="AD6C93D6">
+      <w:start w:val="1"/>
+      <w:numFmt w:val="bullet"/>
+      <w:lvlText w:val="o"/>
+      <w:lvlJc w:val="left"/>
+      <w:pPr>
+        <w:ind w:left="5760" w:hanging="360"/>
+      </w:pPr>
+      <w:rPr>
+        <w:rFonts w:ascii="Courier New" w:hAnsi="Courier New" w:hint="default"/>
+      </w:rPr>
+    </w:lvl>
+    <w:lvl w:ilvl="8" w:tplc="F014E9E4">
+      <w:start w:val="1"/>
+      <w:numFmt w:val="bullet"/>
+      <w:lvlText w:val=""/>
+      <w:lvlJc w:val="left"/>
+      <w:pPr>
+        <w:ind w:left="6480" w:hanging="360"/>
+      </w:pPr>
+      <w:rPr>
+        <w:rFonts w:ascii="Wingdings" w:hAnsi="Wingdings" w:hint="default"/>
+      </w:rPr>
+    </w:lvl>
+  </w:abstractNum>
+  <w:num w:numId="1">
+    <w:abstractNumId w:val="2"/>
+  </w:num>
+  <w:num w:numId="2">
+    <w:abstractNumId w:val="3"/>
+  </w:num>
+  <w:num w:numId="3">
+    <w:abstractNumId w:val="8"/>
+  </w:num>
+  <w:num w:numId="4">
+    <w:abstractNumId w:val="1"/>
+  </w:num>
+  <w:num w:numId="5">
+    <w:abstractNumId w:val="7"/>
+  </w:num>
+  <w:num w:numId="6">
+    <w:abstractNumId w:val="6"/>
+  </w:num>
+  <w:num w:numId="7">
+    <w:abstractNumId w:val="0"/>
+  </w:num>
+  <w:num w:numId="8">
+    <w:abstractNumId w:val="9"/>
+  </w:num>
+  <w:num w:numId="9">
+    <w:abstractNumId w:val="10"/>
+  </w:num>
+  <w:num w:numId="10">
+    <w:abstractNumId w:val="5"/>
+  </w:num>
+  <w:num w:numId="11">
+    <w:abstractNumId w:val="4"/>
+  </w:num>
+</w:numbering>
+</file>
+
 <file path=word/styles.xml><?xml version="1.0" encoding="utf-8"?>
-<w:styles xmlns:mc="http://schemas.openxmlformats.org/markup-compatibility/2006" xmlns:r="http://schemas.openxmlformats.org/officeDocument/2006/relationships" xmlns:w="http://schemas.openxmlformats.org/wordprocessingml/2006/main" xmlns:w14="http://schemas.microsoft.com/office/word/2010/wordml" xmlns:w15="http://schemas.microsoft.com/office/word/2012/wordml" xmlns:w16cex="http://schemas.microsoft.com/office/word/2018/wordml/cex" xmlns:w16cid="http://schemas.microsoft.com/office/word/2016/wordml/cid" xmlns:w16="http://schemas.microsoft.com/office/word/2018/wordml" xmlns:w16du="http://schemas.microsoft.com/office/word/2023/wordml/word16du" xmlns:w16sdtdh="http://schemas.microsoft.com/office/word/2020/wordml/sdtdatahash" xmlns:w16se="http://schemas.microsoft.com/office/word/2015/wordml/symex" mc:Ignorable="w14 w15 w16se w16cid w16 w16cex w16sdtdh w16du">
+<w:styles xmlns:mc="http://schemas.openxmlformats.org/markup-compatibility/2006" xmlns:r="http://schemas.openxmlformats.org/officeDocument/2006/relationships" xmlns:w="http://schemas.openxmlformats.org/wordprocessingml/2006/main" xmlns:w14="http://schemas.microsoft.com/office/word/2010/wordml" xmlns:w15="http://schemas.microsoft.com/office/word/2012/wordml" xmlns:w16cid="http://schemas.microsoft.com/office/word/2016/wordml/cid" xmlns:w16se="http://schemas.microsoft.com/office/word/2015/wordml/symex" mc:Ignorable="w14 w15 w16se w16cid">
   <w:docDefaults>
     <w:rPrDefault>
       <w:rPr>
@@ -821,7 +2230,7 @@
       </w:pPr>
     </w:pPrDefault>
   </w:docDefaults>
-  <w:latentStyles w:defLockedState="0" w:defUIPriority="99" w:defSemiHidden="0" w:defUnhideWhenUsed="0" w:defQFormat="0" w:count="376">
+  <w:latentStyles w:defLockedState="0" w:defUIPriority="99" w:defSemiHidden="0" w:defUnhideWhenUsed="0" w:defQFormat="0" w:count="375">
     <w:lsdException w:name="Normal" w:uiPriority="0" w:qFormat="1"/>
     <w:lsdException w:name="heading 1" w:uiPriority="9" w:qFormat="1"/>
     <w:lsdException w:name="heading 2" w:semiHidden="1" w:uiPriority="9" w:unhideWhenUsed="1" w:qFormat="1"/>
@@ -1197,7 +2606,6 @@
     <w:lsdException w:name="Smart Hyperlink" w:semiHidden="1" w:unhideWhenUsed="1"/>
     <w:lsdException w:name="Hashtag" w:semiHidden="1" w:unhideWhenUsed="1"/>
     <w:lsdException w:name="Unresolved Mention" w:semiHidden="1" w:unhideWhenUsed="1"/>
-    <w:lsdException w:name="Smart Link" w:semiHidden="1" w:unhideWhenUsed="1"/>
   </w:latentStyles>
   <w:style w:type="paragraph" w:default="1" w:styleId="Normal">
     <w:name w:val="Normal"/>
@@ -2078,4 +3486,192 @@
     </a:ext>
   </a:extLst>
 </a:theme>
+</file>
+
+<file path=customXml/item1.xml><?xml version="1.0" encoding="utf-8"?>
+<p:properties xmlns:p="http://schemas.microsoft.com/office/2006/metadata/properties" xmlns:xsi="http://www.w3.org/2001/XMLSchema-instance" xmlns:pc="http://schemas.microsoft.com/office/infopath/2007/PartnerControls">
+  <documentManagement/>
+</p:properties>
+</file>
+
+<file path=customXml/item2.xml><?xml version="1.0" encoding="utf-8"?>
+<?mso-contentType ?>
+<FormTemplates xmlns="http://schemas.microsoft.com/sharepoint/v3/contenttype/forms">
+  <Display>DocumentLibraryForm</Display>
+  <Edit>DocumentLibraryForm</Edit>
+  <New>DocumentLibraryForm</New>
+</FormTemplates>
+</file>
+
+<file path=customXml/item3.xml><?xml version="1.0" encoding="utf-8"?>
+<ct:contentTypeSchema xmlns:ct="http://schemas.microsoft.com/office/2006/metadata/contentType" xmlns:ma="http://schemas.microsoft.com/office/2006/metadata/properties/metaAttributes" ct:_="" ma:_="" ma:contentTypeName="Documento" ma:contentTypeID="0x010100B37008164333CE47B7554A23BF4CE40A" ma:contentTypeVersion="3" ma:contentTypeDescription="Crie um novo documento." ma:contentTypeScope="" ma:versionID="01d70e1db2e5282cbeb036b3d8462683">
+  <xsd:schema xmlns:xsd="http://www.w3.org/2001/XMLSchema" xmlns:xs="http://www.w3.org/2001/XMLSchema" xmlns:p="http://schemas.microsoft.com/office/2006/metadata/properties" xmlns:ns2="0dd540f2-19ea-4199-a9ce-e531162f98d7" targetNamespace="http://schemas.microsoft.com/office/2006/metadata/properties" ma:root="true" ma:fieldsID="b0ca1735cf6dfdacfbf35c674503d2b1" ns2:_="">
+    <xsd:import namespace="0dd540f2-19ea-4199-a9ce-e531162f98d7"/>
+    <xsd:element name="properties">
+      <xsd:complexType>
+        <xsd:sequence>
+          <xsd:element name="documentManagement">
+            <xsd:complexType>
+              <xsd:all>
+                <xsd:element ref="ns2:MediaServiceMetadata" minOccurs="0"/>
+                <xsd:element ref="ns2:MediaServiceFastMetadata" minOccurs="0"/>
+                <xsd:element ref="ns2:MediaServiceSearchProperties" minOccurs="0"/>
+              </xsd:all>
+            </xsd:complexType>
+          </xsd:element>
+        </xsd:sequence>
+      </xsd:complexType>
+    </xsd:element>
+  </xsd:schema>
+  <xsd:schema xmlns:xsd="http://www.w3.org/2001/XMLSchema" xmlns:xs="http://www.w3.org/2001/XMLSchema" xmlns:dms="http://schemas.microsoft.com/office/2006/documentManagement/types" xmlns:pc="http://schemas.microsoft.com/office/infopath/2007/PartnerControls" targetNamespace="0dd540f2-19ea-4199-a9ce-e531162f98d7" elementFormDefault="qualified">
+    <xsd:import namespace="http://schemas.microsoft.com/office/2006/documentManagement/types"/>
+    <xsd:import namespace="http://schemas.microsoft.com/office/infopath/2007/PartnerControls"/>
+    <xsd:element name="MediaServiceMetadata" ma:index="8" nillable="true" ma:displayName="MediaServiceMetadata" ma:hidden="true" ma:internalName="MediaServiceMetadata" ma:readOnly="true">
+      <xsd:simpleType>
+        <xsd:restriction base="dms:Note"/>
+      </xsd:simpleType>
+    </xsd:element>
+    <xsd:element name="MediaServiceFastMetadata" ma:index="9" nillable="true" ma:displayName="MediaServiceFastMetadata" ma:hidden="true" ma:internalName="MediaServiceFastMetadata" ma:readOnly="true">
+      <xsd:simpleType>
+        <xsd:restriction base="dms:Note"/>
+      </xsd:simpleType>
+    </xsd:element>
+    <xsd:element name="MediaServiceSearchProperties" ma:index="10" nillable="true" ma:displayName="MediaServiceSearchProperties" ma:hidden="true" ma:internalName="MediaServiceSearchProperties" ma:readOnly="true">
+      <xsd:simpleType>
+        <xsd:restriction base="dms:Note"/>
+      </xsd:simpleType>
+    </xsd:element>
+  </xsd:schema>
+  <xsd:schema xmlns="http://schemas.openxmlformats.org/package/2006/metadata/core-properties" xmlns:xsd="http://www.w3.org/2001/XMLSchema" xmlns:xsi="http://www.w3.org/2001/XMLSchema-instance" xmlns:dc="http://purl.org/dc/elements/1.1/" xmlns:dcterms="http://purl.org/dc/terms/" xmlns:odoc="http://schemas.microsoft.com/internal/obd" targetNamespace="http://schemas.openxmlformats.org/package/2006/metadata/core-properties" elementFormDefault="qualified" attributeFormDefault="unqualified" blockDefault="#all">
+    <xsd:import namespace="http://purl.org/dc/elements/1.1/" schemaLocation="http://dublincore.org/schemas/xmls/qdc/2003/04/02/dc.xsd"/>
+    <xsd:import namespace="http://purl.org/dc/terms/" schemaLocation="http://dublincore.org/schemas/xmls/qdc/2003/04/02/dcterms.xsd"/>
+    <xsd:element name="coreProperties" type="CT_coreProperties"/>
+    <xsd:complexType name="CT_coreProperties">
+      <xsd:all>
+        <xsd:element ref="dc:creator" minOccurs="0" maxOccurs="1"/>
+        <xsd:element ref="dcterms:created" minOccurs="0" maxOccurs="1"/>
+        <xsd:element ref="dc:identifier" minOccurs="0" maxOccurs="1"/>
+        <xsd:element name="contentType" minOccurs="0" maxOccurs="1" type="xsd:string" ma:index="0" ma:displayName="Tipo de Conteúdo"/>
+        <xsd:element ref="dc:title" minOccurs="0" maxOccurs="1" ma:index="4" ma:displayName="Título"/>
+        <xsd:element ref="dc:subject" minOccurs="0" maxOccurs="1"/>
+        <xsd:element ref="dc:description" minOccurs="0" maxOccurs="1"/>
+        <xsd:element name="keywords" minOccurs="0" maxOccurs="1" type="xsd:string"/>
+        <xsd:element ref="dc:language" minOccurs="0" maxOccurs="1"/>
+        <xsd:element name="category" minOccurs="0" maxOccurs="1" type="xsd:string"/>
+        <xsd:element name="version" minOccurs="0" maxOccurs="1" type="xsd:string"/>
+        <xsd:element name="revision" minOccurs="0" maxOccurs="1" type="xsd:string">
+          <xsd:annotation>
+            <xsd:documentation>
+                        This value indicates the number of saves or revisions. The application is responsible for updating this value after each revision.
+                    </xsd:documentation>
+          </xsd:annotation>
+        </xsd:element>
+        <xsd:element name="lastModifiedBy" minOccurs="0" maxOccurs="1" type="xsd:string"/>
+        <xsd:element ref="dcterms:modified" minOccurs="0" maxOccurs="1"/>
+        <xsd:element name="contentStatus" minOccurs="0" maxOccurs="1" type="xsd:string"/>
+      </xsd:all>
+    </xsd:complexType>
+  </xsd:schema>
+  <xs:schema xmlns:pc="http://schemas.microsoft.com/office/infopath/2007/PartnerControls" xmlns:xs="http://www.w3.org/2001/XMLSchema" targetNamespace="http://schemas.microsoft.com/office/infopath/2007/PartnerControls" elementFormDefault="qualified" attributeFormDefault="unqualified">
+    <xs:element name="Person">
+      <xs:complexType>
+        <xs:sequence>
+          <xs:element ref="pc:DisplayName" minOccurs="0"/>
+          <xs:element ref="pc:AccountId" minOccurs="0"/>
+          <xs:element ref="pc:AccountType" minOccurs="0"/>
+        </xs:sequence>
+      </xs:complexType>
+    </xs:element>
+    <xs:element name="DisplayName" type="xs:string"/>
+    <xs:element name="AccountId" type="xs:string"/>
+    <xs:element name="AccountType" type="xs:string"/>
+    <xs:element name="BDCAssociatedEntity">
+      <xs:complexType>
+        <xs:sequence>
+          <xs:element ref="pc:BDCEntity" minOccurs="0" maxOccurs="unbounded"/>
+        </xs:sequence>
+        <xs:attribute ref="pc:EntityNamespace"/>
+        <xs:attribute ref="pc:EntityName"/>
+        <xs:attribute ref="pc:SystemInstanceName"/>
+        <xs:attribute ref="pc:AssociationName"/>
+      </xs:complexType>
+    </xs:element>
+    <xs:attribute name="EntityNamespace" type="xs:string"/>
+    <xs:attribute name="EntityName" type="xs:string"/>
+    <xs:attribute name="SystemInstanceName" type="xs:string"/>
+    <xs:attribute name="AssociationName" type="xs:string"/>
+    <xs:element name="BDCEntity">
+      <xs:complexType>
+        <xs:sequence>
+          <xs:element ref="pc:EntityDisplayName" minOccurs="0"/>
+          <xs:element ref="pc:EntityInstanceReference" minOccurs="0"/>
+          <xs:element ref="pc:EntityId1" minOccurs="0"/>
+          <xs:element ref="pc:EntityId2" minOccurs="0"/>
+          <xs:element ref="pc:EntityId3" minOccurs="0"/>
+          <xs:element ref="pc:EntityId4" minOccurs="0"/>
+          <xs:element ref="pc:EntityId5" minOccurs="0"/>
+        </xs:sequence>
+      </xs:complexType>
+    </xs:element>
+    <xs:element name="EntityDisplayName" type="xs:string"/>
+    <xs:element name="EntityInstanceReference" type="xs:string"/>
+    <xs:element name="EntityId1" type="xs:string"/>
+    <xs:element name="EntityId2" type="xs:string"/>
+    <xs:element name="EntityId3" type="xs:string"/>
+    <xs:element name="EntityId4" type="xs:string"/>
+    <xs:element name="EntityId5" type="xs:string"/>
+    <xs:element name="Terms">
+      <xs:complexType>
+        <xs:sequence>
+          <xs:element ref="pc:TermInfo" minOccurs="0" maxOccurs="unbounded"/>
+        </xs:sequence>
+      </xs:complexType>
+    </xs:element>
+    <xs:element name="TermInfo">
+      <xs:complexType>
+        <xs:sequence>
+          <xs:element ref="pc:TermName" minOccurs="0"/>
+          <xs:element ref="pc:TermId" minOccurs="0"/>
+        </xs:sequence>
+      </xs:complexType>
+    </xs:element>
+    <xs:element name="TermName" type="xs:string"/>
+    <xs:element name="TermId" type="xs:string"/>
+  </xs:schema>
+</ct:contentTypeSchema>
+</file>
+
+<file path=customXml/itemProps1.xml><?xml version="1.0" encoding="utf-8"?>
+<ds:datastoreItem xmlns:ds="http://schemas.openxmlformats.org/officeDocument/2006/customXml" ds:itemID="{0028EFB7-3706-477C-BC22-76AF0C752638}">
+  <ds:schemaRefs>
+    <ds:schemaRef ds:uri="http://schemas.microsoft.com/office/2006/metadata/properties"/>
+    <ds:schemaRef ds:uri="http://schemas.microsoft.com/office/infopath/2007/PartnerControls"/>
+  </ds:schemaRefs>
+</ds:datastoreItem>
+</file>
+
+<file path=customXml/itemProps2.xml><?xml version="1.0" encoding="utf-8"?>
+<ds:datastoreItem xmlns:ds="http://schemas.openxmlformats.org/officeDocument/2006/customXml" ds:itemID="{0876BD9A-9CA5-48C2-BF8E-F2DECFB0FD38}">
+  <ds:schemaRefs>
+    <ds:schemaRef ds:uri="http://schemas.microsoft.com/sharepoint/v3/contenttype/forms"/>
+  </ds:schemaRefs>
+</ds:datastoreItem>
+</file>
+
+<file path=customXml/itemProps3.xml><?xml version="1.0" encoding="utf-8"?>
+<ds:datastoreItem xmlns:ds="http://schemas.openxmlformats.org/officeDocument/2006/customXml" ds:itemID="{3258D31E-C4C0-4BAE-8DEF-91B5992C0A3A}">
+  <ds:schemaRefs>
+    <ds:schemaRef ds:uri="http://schemas.microsoft.com/office/2006/metadata/contentType"/>
+    <ds:schemaRef ds:uri="http://schemas.microsoft.com/office/2006/metadata/properties/metaAttributes"/>
+    <ds:schemaRef ds:uri="http://www.w3.org/2001/XMLSchema"/>
+    <ds:schemaRef ds:uri="http://schemas.microsoft.com/office/2006/metadata/properties"/>
+    <ds:schemaRef ds:uri="0dd540f2-19ea-4199-a9ce-e531162f98d7"/>
+    <ds:schemaRef ds:uri="http://schemas.microsoft.com/office/2006/documentManagement/types"/>
+    <ds:schemaRef ds:uri="http://schemas.microsoft.com/office/infopath/2007/PartnerControls"/>
+    <ds:schemaRef ds:uri="http://schemas.openxmlformats.org/package/2006/metadata/core-properties"/>
+    <ds:schemaRef ds:uri="http://purl.org/dc/elements/1.1/"/>
+    <ds:schemaRef ds:uri="http://purl.org/dc/terms/"/>
+    <ds:schemaRef ds:uri="http://schemas.microsoft.com/internal/obd"/>
+  </ds:schemaRefs>
+</ds:datastoreItem>
 </file>
</xml_diff>